<commit_message>
modification du contenu du fichier
</commit_message>
<xml_diff>
--- a/Modèle+spécifications+techniques+ (3).docx
+++ b/Modèle+spécifications+techniques+ (3).docx
@@ -113,14 +113,12 @@
               </w:rPr>
               <w:t xml:space="preserve"> +</w:t>
             </w:r>
-            <w:proofErr w:type="spellStart"/>
             <w:r>
               <w:rPr>
                 <w:rFonts w:ascii="Montserrat" w:eastAsia="Montserrat" w:hAnsi="Montserrat" w:cs="Montserrat"/>
               </w:rPr>
               <w:t>Qwenta</w:t>
             </w:r>
-            <w:proofErr w:type="spellEnd"/>
             <w:r>
               <w:rPr>
                 <w:rFonts w:ascii="Montserrat" w:eastAsia="Montserrat" w:hAnsi="Montserrat" w:cs="Montserrat"/>
@@ -368,21 +366,7 @@
               <w:rPr>
                 <w:rFonts w:ascii="Montserrat" w:eastAsia="Montserrat" w:hAnsi="Montserrat" w:cs="Montserrat"/>
               </w:rPr>
-              <w:t>[</w:t>
-            </w:r>
-            <w:proofErr w:type="gramStart"/>
-            <w:r>
-              <w:rPr>
-                <w:rFonts w:ascii="Montserrat" w:eastAsia="Montserrat" w:hAnsi="Montserrat" w:cs="Montserrat"/>
-              </w:rPr>
-              <w:t>date</w:t>
-            </w:r>
-            <w:proofErr w:type="gramEnd"/>
-            <w:r>
-              <w:rPr>
-                <w:rFonts w:ascii="Montserrat" w:eastAsia="Montserrat" w:hAnsi="Montserrat" w:cs="Montserrat"/>
-              </w:rPr>
-              <w:t xml:space="preserve"> de réalisation du document]</w:t>
+              <w:t>[date de réalisation du document]</w:t>
             </w:r>
           </w:p>
         </w:tc>
@@ -409,21 +393,7 @@
               <w:rPr>
                 <w:rFonts w:ascii="Montserrat" w:eastAsia="Montserrat" w:hAnsi="Montserrat" w:cs="Montserrat"/>
               </w:rPr>
-              <w:t>[</w:t>
-            </w:r>
-            <w:proofErr w:type="gramStart"/>
-            <w:r>
-              <w:rPr>
-                <w:rFonts w:ascii="Montserrat" w:eastAsia="Montserrat" w:hAnsi="Montserrat" w:cs="Montserrat"/>
-              </w:rPr>
-              <w:t>nom</w:t>
-            </w:r>
-            <w:proofErr w:type="gramEnd"/>
-            <w:r>
-              <w:rPr>
-                <w:rFonts w:ascii="Montserrat" w:eastAsia="Montserrat" w:hAnsi="Montserrat" w:cs="Montserrat"/>
-              </w:rPr>
-              <w:t xml:space="preserve"> de la personne qui doit valider le document]</w:t>
+              <w:t>[nom de la personne qui doit valider le document]</w:t>
             </w:r>
           </w:p>
         </w:tc>
@@ -877,23 +847,12 @@
                 <w:i/>
               </w:rPr>
             </w:pPr>
-            <w:proofErr w:type="spellStart"/>
-            <w:proofErr w:type="gramStart"/>
             <w:r>
               <w:rPr>
                 <w:rFonts w:ascii="Montserrat" w:eastAsia="Montserrat" w:hAnsi="Montserrat" w:cs="Montserrat"/>
                 <w:i/>
               </w:rPr>
-              <w:t>react</w:t>
-            </w:r>
-            <w:proofErr w:type="spellEnd"/>
-            <w:proofErr w:type="gramEnd"/>
-            <w:r>
-              <w:rPr>
-                <w:rFonts w:ascii="Montserrat" w:eastAsia="Montserrat" w:hAnsi="Montserrat" w:cs="Montserrat"/>
-                <w:i/>
-              </w:rPr>
-              <w:t xml:space="preserve">-modal </w:t>
+              <w:t xml:space="preserve">react-modal </w:t>
             </w:r>
           </w:p>
         </w:tc>
@@ -941,23 +900,7 @@
                 <w:rFonts w:ascii="Montserrat" w:eastAsia="Montserrat" w:hAnsi="Montserrat" w:cs="Montserrat"/>
                 <w:i/>
               </w:rPr>
-              <w:t xml:space="preserve">Cette librairie </w:t>
-            </w:r>
-            <w:proofErr w:type="spellStart"/>
-            <w:r>
-              <w:rPr>
-                <w:rFonts w:ascii="Montserrat" w:eastAsia="Montserrat" w:hAnsi="Montserrat" w:cs="Montserrat"/>
-                <w:i/>
-              </w:rPr>
-              <w:t>React</w:t>
-            </w:r>
-            <w:proofErr w:type="spellEnd"/>
-            <w:r>
-              <w:rPr>
-                <w:rFonts w:ascii="Montserrat" w:eastAsia="Montserrat" w:hAnsi="Montserrat" w:cs="Montserrat"/>
-                <w:i/>
-              </w:rPr>
-              <w:t xml:space="preserve"> permet de créer simplement des </w:t>
+              <w:t xml:space="preserve">Cette librairie React permet de créer simplement des </w:t>
             </w:r>
             <w:r>
               <w:rPr>
@@ -1024,23 +967,7 @@
                 <w:rFonts w:ascii="Montserrat" w:eastAsia="Montserrat" w:hAnsi="Montserrat" w:cs="Montserrat"/>
                 <w:i/>
               </w:rPr>
-              <w:t xml:space="preserve"> 1) Nous avons choisi de développer en </w:t>
-            </w:r>
-            <w:proofErr w:type="spellStart"/>
-            <w:r>
-              <w:rPr>
-                <w:rFonts w:ascii="Montserrat" w:eastAsia="Montserrat" w:hAnsi="Montserrat" w:cs="Montserrat"/>
-                <w:i/>
-              </w:rPr>
-              <w:t>React</w:t>
-            </w:r>
-            <w:proofErr w:type="spellEnd"/>
-            <w:r>
-              <w:rPr>
-                <w:rFonts w:ascii="Montserrat" w:eastAsia="Montserrat" w:hAnsi="Montserrat" w:cs="Montserrat"/>
-                <w:i/>
-              </w:rPr>
-              <w:t xml:space="preserve">, la librairie est cohérente avec </w:t>
+              <w:t xml:space="preserve"> 1) Nous avons choisi de développer en React, la librairie est cohérente avec </w:t>
             </w:r>
             <w:r>
               <w:rPr>
@@ -1446,7 +1373,6 @@
               </w:rPr>
               <w:t xml:space="preserve"> cet Framework de </w:t>
             </w:r>
-            <w:proofErr w:type="spellStart"/>
             <w:r>
               <w:rPr>
                 <w:rFonts w:ascii="Montserrat" w:hAnsi="Montserrat"/>
@@ -1461,16 +1387,7 @@
                 <w:i/>
                 <w:iCs/>
               </w:rPr>
-              <w:t>eact</w:t>
-            </w:r>
-            <w:proofErr w:type="spellEnd"/>
-            <w:r>
-              <w:rPr>
-                <w:rFonts w:ascii="Montserrat" w:hAnsi="Montserrat"/>
-                <w:i/>
-                <w:iCs/>
-              </w:rPr>
-              <w:t xml:space="preserve"> est co</w:t>
+              <w:t>eact est co</w:t>
             </w:r>
             <w:r>
               <w:rPr>
@@ -1678,25 +1595,7 @@
                 <w:i/>
                 <w:iCs/>
               </w:rPr>
-              <w:t xml:space="preserve"> L’utilisateur doit entrer son adresse </w:t>
-            </w:r>
-            <w:proofErr w:type="gramStart"/>
-            <w:r>
-              <w:rPr>
-                <w:rFonts w:ascii="Montserrat" w:hAnsi="Montserrat"/>
-                <w:i/>
-                <w:iCs/>
-              </w:rPr>
-              <w:t>mail</w:t>
-            </w:r>
-            <w:proofErr w:type="gramEnd"/>
-            <w:r>
-              <w:rPr>
-                <w:rFonts w:ascii="Montserrat" w:hAnsi="Montserrat"/>
-                <w:i/>
-                <w:iCs/>
-              </w:rPr>
-              <w:t>.</w:t>
+              <w:t xml:space="preserve"> L’utilisateur doit entrer son adresse mail.</w:t>
             </w:r>
           </w:p>
           <w:p>
@@ -1816,7 +1715,6 @@
                 <w:iCs/>
               </w:rPr>
             </w:pPr>
-            <w:proofErr w:type="spellStart"/>
             <w:r>
               <w:rPr>
                 <w:rFonts w:ascii="Montserrat" w:hAnsi="Montserrat"/>
@@ -1834,7 +1732,21 @@
               </w:rPr>
               <w:t>-form</w:t>
             </w:r>
-            <w:proofErr w:type="spellEnd"/>
+            <w:r>
+              <w:rPr>
+                <w:rFonts w:ascii="Montserrat" w:hAnsi="Montserrat"/>
+                <w:i/>
+                <w:iCs/>
+              </w:rPr>
+              <w:t>/</w:t>
+            </w:r>
+            <w:r>
+              <w:rPr>
+                <w:rFonts w:ascii="Montserrat" w:eastAsia="Montserrat" w:hAnsi="Montserrat" w:cs="Montserrat"/>
+                <w:i/>
+              </w:rPr>
+              <w:t xml:space="preserve"> react-modal</w:t>
+            </w:r>
           </w:p>
         </w:tc>
         <w:tc>
@@ -1866,9 +1778,8 @@
                 <w:iCs/>
                 <w:lang w:val="fr-FR"/>
               </w:rPr>
-              <w:t xml:space="preserve">Avec </w:t>
-            </w:r>
-            <w:proofErr w:type="spellStart"/>
+              <w:t>Avec react</w:t>
+            </w:r>
             <w:r>
               <w:rPr>
                 <w:rFonts w:ascii="Montserrat" w:hAnsi="Montserrat"/>
@@ -1876,7 +1787,7 @@
                 <w:iCs/>
                 <w:lang w:val="fr-FR"/>
               </w:rPr>
-              <w:t>react</w:t>
+              <w:t>-form, les données sont géré</w:t>
             </w:r>
             <w:r>
               <w:rPr>
@@ -1885,9 +1796,8 @@
                 <w:iCs/>
                 <w:lang w:val="fr-FR"/>
               </w:rPr>
-              <w:t>-form</w:t>
-            </w:r>
-            <w:proofErr w:type="spellEnd"/>
+              <w:t xml:space="preserve">es par les composants, toutes les données sont </w:t>
+            </w:r>
             <w:r>
               <w:rPr>
                 <w:rFonts w:ascii="Montserrat" w:hAnsi="Montserrat"/>
@@ -1895,7 +1805,7 @@
                 <w:iCs/>
                 <w:lang w:val="fr-FR"/>
               </w:rPr>
-              <w:t>, les données sont géré</w:t>
+              <w:t>stockées</w:t>
             </w:r>
             <w:r>
               <w:rPr>
@@ -1904,7 +1814,7 @@
                 <w:iCs/>
                 <w:lang w:val="fr-FR"/>
               </w:rPr>
-              <w:t xml:space="preserve">es par les composants, toutes les données sont </w:t>
+              <w:t xml:space="preserve"> dans l’</w:t>
             </w:r>
             <w:r>
               <w:rPr>
@@ -1913,7 +1823,7 @@
                 <w:iCs/>
                 <w:lang w:val="fr-FR"/>
               </w:rPr>
-              <w:t>stockées</w:t>
+              <w:t>état</w:t>
             </w:r>
             <w:r>
               <w:rPr>
@@ -1922,24 +1832,6 @@
                 <w:iCs/>
                 <w:lang w:val="fr-FR"/>
               </w:rPr>
-              <w:t xml:space="preserve"> dans l’</w:t>
-            </w:r>
-            <w:r>
-              <w:rPr>
-                <w:rFonts w:ascii="Montserrat" w:hAnsi="Montserrat"/>
-                <w:i/>
-                <w:iCs/>
-                <w:lang w:val="fr-FR"/>
-              </w:rPr>
-              <w:t>état</w:t>
-            </w:r>
-            <w:r>
-              <w:rPr>
-                <w:rFonts w:ascii="Montserrat" w:hAnsi="Montserrat"/>
-                <w:i/>
-                <w:iCs/>
-                <w:lang w:val="fr-FR"/>
-              </w:rPr>
               <w:t xml:space="preserve"> du composant.</w:t>
             </w:r>
           </w:p>
@@ -1975,18 +1867,8 @@
                 <w:i/>
                 <w:iCs/>
               </w:rPr>
-              <w:t xml:space="preserve">roche de </w:t>
-            </w:r>
-            <w:proofErr w:type="spellStart"/>
-            <w:r>
-              <w:rPr>
-                <w:rFonts w:ascii="Montserrat" w:hAnsi="Montserrat"/>
-                <w:i/>
-                <w:iCs/>
-              </w:rPr>
-              <w:t>react</w:t>
-            </w:r>
-            <w:proofErr w:type="spellEnd"/>
+              <w:t>roche de react</w:t>
+            </w:r>
             <w:r>
               <w:rPr>
                 <w:rFonts w:ascii="Montserrat" w:hAnsi="Montserrat"/>
@@ -2168,16 +2050,7 @@
                 <w:i/>
                 <w:iCs/>
               </w:rPr>
-              <w:t xml:space="preserve"> </w:t>
-            </w:r>
-            <w:proofErr w:type="spellStart"/>
-            <w:r>
-              <w:rPr>
-                <w:rFonts w:ascii="Montserrat" w:hAnsi="Montserrat"/>
-                <w:i/>
-                <w:iCs/>
-              </w:rPr>
-              <w:t>Re</w:t>
+              <w:t xml:space="preserve"> Re</w:t>
             </w:r>
             <w:r>
               <w:rPr>
@@ -2187,7 +2060,6 @@
               </w:rPr>
               <w:t>act</w:t>
             </w:r>
-            <w:proofErr w:type="spellEnd"/>
             <w:r>
               <w:rPr>
                 <w:rFonts w:ascii="Montserrat" w:hAnsi="Montserrat"/>
@@ -2562,7 +2434,6 @@
                 <w:lang w:val="fr-FR"/>
               </w:rPr>
             </w:pPr>
-            <w:proofErr w:type="spellStart"/>
             <w:r>
               <w:rPr>
                 <w:rFonts w:ascii="Montserrat" w:hAnsi="Montserrat" w:cs="Segoe UI"/>
@@ -2571,9 +2442,8 @@
                 <w:color w:val="0D0D0D"/>
                 <w:shd w:val="clear" w:color="auto" w:fill="FFFFFF"/>
               </w:rPr>
-              <w:t>React</w:t>
-            </w:r>
-            <w:proofErr w:type="spellEnd"/>
+              <w:t>React-Bootstrap</w:t>
+            </w:r>
             <w:r>
               <w:rPr>
                 <w:rFonts w:ascii="Montserrat" w:hAnsi="Montserrat" w:cs="Segoe UI"/>
@@ -2582,7 +2452,14 @@
                 <w:color w:val="0D0D0D"/>
                 <w:shd w:val="clear" w:color="auto" w:fill="FFFFFF"/>
               </w:rPr>
-              <w:t>-Bootstrap</w:t>
+              <w:t>/</w:t>
+            </w:r>
+            <w:r>
+              <w:rPr>
+                <w:rFonts w:ascii="Montserrat" w:eastAsia="Montserrat" w:hAnsi="Montserrat" w:cs="Montserrat"/>
+                <w:i/>
+              </w:rPr>
+              <w:t xml:space="preserve"> react-modal</w:t>
             </w:r>
           </w:p>
         </w:tc>
@@ -2633,9 +2510,8 @@
                 <w:iCs/>
                 <w:lang w:val="fr-FR"/>
               </w:rPr>
-              <w:t xml:space="preserve">ques </w:t>
-            </w:r>
-            <w:proofErr w:type="spellStart"/>
+              <w:t xml:space="preserve">ques react, </w:t>
+            </w:r>
             <w:r>
               <w:rPr>
                 <w:rFonts w:ascii="Montserrat" w:hAnsi="Montserrat"/>
@@ -2643,9 +2519,8 @@
                 <w:iCs/>
                 <w:lang w:val="fr-FR"/>
               </w:rPr>
-              <w:t>react</w:t>
-            </w:r>
-            <w:proofErr w:type="spellEnd"/>
+              <w:t xml:space="preserve">il </w:t>
+            </w:r>
             <w:r>
               <w:rPr>
                 <w:rFonts w:ascii="Montserrat" w:hAnsi="Montserrat"/>
@@ -2653,7 +2528,7 @@
                 <w:iCs/>
                 <w:lang w:val="fr-FR"/>
               </w:rPr>
-              <w:t xml:space="preserve">, </w:t>
+              <w:t>a évolué</w:t>
             </w:r>
             <w:r>
               <w:rPr>
@@ -2662,7 +2537,7 @@
                 <w:iCs/>
                 <w:lang w:val="fr-FR"/>
               </w:rPr>
-              <w:t xml:space="preserve">il </w:t>
+              <w:t xml:space="preserve"> </w:t>
             </w:r>
             <w:r>
               <w:rPr>
@@ -2671,7 +2546,7 @@
                 <w:iCs/>
                 <w:lang w:val="fr-FR"/>
               </w:rPr>
-              <w:t>a évolué</w:t>
+              <w:t xml:space="preserve">et </w:t>
             </w:r>
             <w:r>
               <w:rPr>
@@ -2680,7 +2555,7 @@
                 <w:iCs/>
                 <w:lang w:val="fr-FR"/>
               </w:rPr>
-              <w:t xml:space="preserve"> </w:t>
+              <w:t>ses développés</w:t>
             </w:r>
             <w:r>
               <w:rPr>
@@ -2689,45 +2564,7 @@
                 <w:iCs/>
                 <w:lang w:val="fr-FR"/>
               </w:rPr>
-              <w:t xml:space="preserve">et </w:t>
-            </w:r>
-            <w:r>
-              <w:rPr>
-                <w:rFonts w:ascii="Montserrat" w:hAnsi="Montserrat"/>
-                <w:i/>
-                <w:iCs/>
-                <w:lang w:val="fr-FR"/>
-              </w:rPr>
-              <w:t>ses développés</w:t>
-            </w:r>
-            <w:r>
-              <w:rPr>
-                <w:rFonts w:ascii="Montserrat" w:hAnsi="Montserrat"/>
-                <w:i/>
-                <w:iCs/>
-                <w:lang w:val="fr-FR"/>
-              </w:rPr>
-              <w:t xml:space="preserve"> aux coté de </w:t>
-            </w:r>
-            <w:proofErr w:type="spellStart"/>
-            <w:r>
-              <w:rPr>
-                <w:rFonts w:ascii="Montserrat" w:hAnsi="Montserrat"/>
-                <w:i/>
-                <w:iCs/>
-                <w:lang w:val="fr-FR"/>
-              </w:rPr>
-              <w:t>react</w:t>
-            </w:r>
-            <w:proofErr w:type="spellEnd"/>
-            <w:r>
-              <w:rPr>
-                <w:rFonts w:ascii="Montserrat" w:hAnsi="Montserrat"/>
-                <w:i/>
-                <w:iCs/>
-                <w:lang w:val="fr-FR"/>
-              </w:rPr>
-              <w:t xml:space="preserve">, ce qui </w:t>
+              <w:t xml:space="preserve"> aux coté de react, ce qui </w:t>
             </w:r>
             <w:r>
               <w:rPr>
@@ -2999,7 +2836,6 @@
               </w:rPr>
               <w:t xml:space="preserve"> de </w:t>
             </w:r>
-            <w:proofErr w:type="spellStart"/>
             <w:r>
               <w:rPr>
                 <w:rFonts w:ascii="Montserrat" w:hAnsi="Montserrat"/>
@@ -3009,7 +2845,6 @@
               </w:rPr>
               <w:t>React</w:t>
             </w:r>
-            <w:proofErr w:type="spellEnd"/>
             <w:r>
               <w:rPr>
                 <w:rFonts w:ascii="Montserrat" w:hAnsi="Montserrat"/>
@@ -3281,7 +3116,6 @@
               <w:lastRenderedPageBreak/>
               <w:t xml:space="preserve"> </w:t>
             </w:r>
-            <w:proofErr w:type="spellStart"/>
             <w:r>
               <w:rPr>
                 <w:rFonts w:ascii="Montserrat" w:hAnsi="Montserrat" w:cs="Segoe UI"/>
@@ -3292,7 +3126,6 @@
               </w:rPr>
               <w:t>Blueprint</w:t>
             </w:r>
-            <w:proofErr w:type="spellEnd"/>
             <w:r>
               <w:rPr>
                 <w:rFonts w:ascii="Montserrat" w:hAnsi="Montserrat" w:cs="Segoe UI"/>
@@ -3648,8 +3481,6 @@
                 <w:iCs/>
               </w:rPr>
             </w:pPr>
-            <w:proofErr w:type="spellStart"/>
-            <w:proofErr w:type="gramStart"/>
             <w:r>
               <w:rPr>
                 <w:rFonts w:ascii="Montserrat" w:hAnsi="Montserrat"/>
@@ -3658,8 +3489,6 @@
               </w:rPr>
               <w:t>jsPDF</w:t>
             </w:r>
-            <w:proofErr w:type="spellEnd"/>
-            <w:proofErr w:type="gramEnd"/>
           </w:p>
         </w:tc>
         <w:tc>
@@ -3697,25 +3526,7 @@
                 <w:i/>
                 <w:iCs/>
               </w:rPr>
-              <w:t xml:space="preserve">La bibliothèque JavaScript </w:t>
-            </w:r>
-            <w:proofErr w:type="spellStart"/>
-            <w:r>
-              <w:rPr>
-                <w:rFonts w:ascii="Montserrat" w:hAnsi="Montserrat"/>
-                <w:i/>
-                <w:iCs/>
-              </w:rPr>
-              <w:t>jsPDF</w:t>
-            </w:r>
-            <w:proofErr w:type="spellEnd"/>
-            <w:r>
-              <w:rPr>
-                <w:rFonts w:ascii="Montserrat" w:hAnsi="Montserrat"/>
-                <w:i/>
-                <w:iCs/>
-              </w:rPr>
-              <w:t xml:space="preserve"> prend en charge différentes formes de saisie pour créer un PDF. </w:t>
+              <w:t xml:space="preserve">La bibliothèque JavaScript jsPDF prend en charge différentes formes de saisie pour créer un PDF. </w:t>
             </w:r>
           </w:p>
           <w:p>
@@ -4062,7 +3873,7 @@
                 <w:bdr w:val="single" w:sz="2" w:space="0" w:color="E3E3E3" w:frame="1"/>
                 <w:lang w:val="en-US"/>
               </w:rPr>
-              <w:t>-form et</w:t>
+              <w:t xml:space="preserve">-form </w:t>
             </w:r>
             <w:r>
               <w:rPr>
@@ -4076,9 +3887,8 @@
                 <w:bdr w:val="single" w:sz="2" w:space="0" w:color="E3E3E3" w:frame="1"/>
                 <w:lang w:val="en-US"/>
               </w:rPr>
-              <w:t xml:space="preserve"> express </w:t>
-            </w:r>
-            <w:proofErr w:type="spellStart"/>
+              <w:t>/api</w:t>
+            </w:r>
             <w:r>
               <w:rPr>
                 <w:rStyle w:val="CodeHTML"/>
@@ -4091,9 +3901,8 @@
                 <w:bdr w:val="single" w:sz="2" w:space="0" w:color="E3E3E3" w:frame="1"/>
                 <w:lang w:val="en-US"/>
               </w:rPr>
-              <w:t>js</w:t>
-            </w:r>
-            <w:proofErr w:type="spellEnd"/>
+              <w:t xml:space="preserve"> express </w:t>
+            </w:r>
           </w:p>
         </w:tc>
         <w:tc>
@@ -4125,27 +3934,7 @@
                 <w:iCs/>
                 <w:lang w:val="fr-FR"/>
               </w:rPr>
-              <w:t xml:space="preserve">Avec </w:t>
-            </w:r>
-            <w:proofErr w:type="spellStart"/>
-            <w:r>
-              <w:rPr>
-                <w:rFonts w:ascii="Montserrat" w:hAnsi="Montserrat"/>
-                <w:i/>
-                <w:iCs/>
-                <w:lang w:val="fr-FR"/>
-              </w:rPr>
-              <w:t>react-form</w:t>
-            </w:r>
-            <w:proofErr w:type="spellEnd"/>
-            <w:r>
-              <w:rPr>
-                <w:rFonts w:ascii="Montserrat" w:hAnsi="Montserrat"/>
-                <w:i/>
-                <w:iCs/>
-                <w:lang w:val="fr-FR"/>
-              </w:rPr>
-              <w:t>, les données sont gérées par les composants, toutes les données sont stockées dans l’état du composant.</w:t>
+              <w:t>Avec react-form, les données sont gérées par les composants, toutes les données sont stockées dans l’état du composant.</w:t>
             </w:r>
           </w:p>
           <w:p>
@@ -4165,25 +3954,7 @@
                 <w:iCs/>
               </w:rPr>
               <w:lastRenderedPageBreak/>
-              <w:t xml:space="preserve">Cette approche de </w:t>
-            </w:r>
-            <w:proofErr w:type="spellStart"/>
-            <w:r>
-              <w:rPr>
-                <w:rFonts w:ascii="Montserrat" w:hAnsi="Montserrat"/>
-                <w:i/>
-                <w:iCs/>
-              </w:rPr>
-              <w:t>react</w:t>
-            </w:r>
-            <w:proofErr w:type="spellEnd"/>
-            <w:r>
-              <w:rPr>
-                <w:rFonts w:ascii="Montserrat" w:hAnsi="Montserrat"/>
-                <w:i/>
-                <w:iCs/>
-              </w:rPr>
-              <w:t xml:space="preserve"> peut nous permet de réaliser cette partie du projet.</w:t>
+              <w:t>Cette approche de react peut nous permet de réaliser cette partie du projet.</w:t>
             </w:r>
           </w:p>
           <w:p>
@@ -4264,25 +4035,7 @@
                 <w:iCs/>
               </w:rPr>
               <w:lastRenderedPageBreak/>
-              <w:t xml:space="preserve">1)Nous avons choisi, Cette librairie </w:t>
-            </w:r>
-            <w:proofErr w:type="spellStart"/>
-            <w:r>
-              <w:rPr>
-                <w:rFonts w:ascii="Montserrat" w:hAnsi="Montserrat"/>
-                <w:i/>
-                <w:iCs/>
-              </w:rPr>
-              <w:t>React</w:t>
-            </w:r>
-            <w:proofErr w:type="spellEnd"/>
-            <w:r>
-              <w:rPr>
-                <w:rFonts w:ascii="Montserrat" w:hAnsi="Montserrat"/>
-                <w:i/>
-                <w:iCs/>
-              </w:rPr>
-              <w:t xml:space="preserve"> car elle est très efficace pour gérer les inputs dans le formulaire.</w:t>
+              <w:t>1)Nous avons choisi, Cette librairie React car elle est très efficace pour gérer les inputs dans le formulaire.</w:t>
             </w:r>
           </w:p>
           <w:p>
@@ -4490,7 +4243,6 @@
                 <w:iCs/>
               </w:rPr>
             </w:pPr>
-            <w:proofErr w:type="spellStart"/>
             <w:r>
               <w:rPr>
                 <w:rFonts w:ascii="Montserrat" w:hAnsi="Montserrat"/>
@@ -4499,7 +4251,6 @@
               </w:rPr>
               <w:t>React</w:t>
             </w:r>
-            <w:proofErr w:type="spellEnd"/>
           </w:p>
         </w:tc>
         <w:tc>
@@ -4553,25 +4304,7 @@
                 <w:i/>
                 <w:iCs/>
               </w:rPr>
-              <w:t xml:space="preserve">fondamentale en </w:t>
-            </w:r>
-            <w:proofErr w:type="spellStart"/>
-            <w:r>
-              <w:rPr>
-                <w:rFonts w:ascii="Montserrat" w:hAnsi="Montserrat"/>
-                <w:i/>
-                <w:iCs/>
-              </w:rPr>
-              <w:t>react</w:t>
-            </w:r>
-            <w:proofErr w:type="spellEnd"/>
-            <w:r>
-              <w:rPr>
-                <w:rFonts w:ascii="Montserrat" w:hAnsi="Montserrat"/>
-                <w:i/>
-                <w:iCs/>
-              </w:rPr>
-              <w:t xml:space="preserve">. </w:t>
+              <w:t xml:space="preserve">fondamentale en react. </w:t>
             </w:r>
             <w:r>
               <w:rPr>
@@ -4658,25 +4391,7 @@
                 <w:i/>
                 <w:iCs/>
               </w:rPr>
-              <w:t xml:space="preserve"> en </w:t>
-            </w:r>
-            <w:proofErr w:type="spellStart"/>
-            <w:r>
-              <w:rPr>
-                <w:rFonts w:ascii="Montserrat" w:hAnsi="Montserrat"/>
-                <w:i/>
-                <w:iCs/>
-              </w:rPr>
-              <w:t>react</w:t>
-            </w:r>
-            <w:proofErr w:type="spellEnd"/>
-            <w:r>
-              <w:rPr>
-                <w:rFonts w:ascii="Montserrat" w:hAnsi="Montserrat"/>
-                <w:i/>
-                <w:iCs/>
-              </w:rPr>
-              <w:t xml:space="preserve"> avec toute la logique du menu.</w:t>
+              <w:t xml:space="preserve"> en react avec toute la logique du menu.</w:t>
             </w:r>
           </w:p>
           <w:p>
@@ -4961,25 +4676,7 @@
                 <w:iCs/>
               </w:rPr>
               <w:lastRenderedPageBreak/>
-              <w:t xml:space="preserve">1)Nous avions choisi de développer en next.js car cet Framework de </w:t>
-            </w:r>
-            <w:proofErr w:type="spellStart"/>
-            <w:r>
-              <w:rPr>
-                <w:rFonts w:ascii="Montserrat" w:hAnsi="Montserrat"/>
-                <w:i/>
-                <w:iCs/>
-              </w:rPr>
-              <w:t>React</w:t>
-            </w:r>
-            <w:proofErr w:type="spellEnd"/>
-            <w:r>
-              <w:rPr>
-                <w:rFonts w:ascii="Montserrat" w:hAnsi="Montserrat"/>
-                <w:i/>
-                <w:iCs/>
-              </w:rPr>
-              <w:t xml:space="preserve"> est cohérent avec le projet.</w:t>
+              <w:t>1)Nous avions choisi de développer en next.js car cet Framework de React est cohérent avec le projet.</w:t>
             </w:r>
           </w:p>
           <w:p>
@@ -5125,7 +4822,15 @@
                 <w:i/>
                 <w:iCs/>
               </w:rPr>
-              <w:t>Expresse</w:t>
+              <w:t>Api e</w:t>
+            </w:r>
+            <w:r>
+              <w:rPr>
+                <w:rFonts w:ascii="Montserrat" w:hAnsi="Montserrat"/>
+                <w:i/>
+                <w:iCs/>
+              </w:rPr>
+              <w:t>xpress</w:t>
             </w:r>
           </w:p>
         </w:tc>
@@ -5164,26 +4869,16 @@
                 <w:i/>
                 <w:iCs/>
               </w:rPr>
-              <w:t xml:space="preserve">xpresse étant le Framework </w:t>
-            </w:r>
-            <w:r>
-              <w:rPr>
-                <w:rFonts w:ascii="Montserrat" w:hAnsi="Montserrat"/>
-                <w:i/>
-                <w:iCs/>
-              </w:rPr>
-              <w:t xml:space="preserve">web </w:t>
-            </w:r>
-            <w:proofErr w:type="spellStart"/>
-            <w:r>
-              <w:rPr>
-                <w:rFonts w:ascii="Montserrat" w:hAnsi="Montserrat"/>
-                <w:i/>
-                <w:iCs/>
-              </w:rPr>
-              <w:t>node</w:t>
-            </w:r>
-            <w:proofErr w:type="spellEnd"/>
+              <w:t xml:space="preserve">xpress étant le Framework </w:t>
+            </w:r>
+            <w:r>
+              <w:rPr>
+                <w:rFonts w:ascii="Montserrat" w:hAnsi="Montserrat"/>
+                <w:i/>
+                <w:iCs/>
+              </w:rPr>
+              <w:t>web node</w:t>
+            </w:r>
             <w:r>
               <w:rPr>
                 <w:rFonts w:ascii="Montserrat" w:hAnsi="Montserrat"/>
@@ -5587,7 +5282,6 @@
                 <w:iCs/>
               </w:rPr>
             </w:pPr>
-            <w:proofErr w:type="spellStart"/>
             <w:r>
               <w:rPr>
                 <w:rFonts w:ascii="Montserrat" w:hAnsi="Montserrat"/>
@@ -5612,7 +5306,14 @@
               </w:rPr>
               <w:t>t</w:t>
             </w:r>
-            <w:proofErr w:type="spellEnd"/>
+            <w:r>
+              <w:rPr>
+                <w:rFonts w:ascii="Montserrat" w:hAnsi="Montserrat"/>
+                <w:i/>
+                <w:iCs/>
+              </w:rPr>
+              <w:t>/ api deloveroo</w:t>
+            </w:r>
           </w:p>
         </w:tc>
         <w:tc>
@@ -5644,23 +5345,13 @@
               </w:rPr>
               <w:t xml:space="preserve">En utilisant </w:t>
             </w:r>
-            <w:proofErr w:type="spellStart"/>
-            <w:r>
-              <w:rPr>
-                <w:rFonts w:ascii="Montserrat" w:hAnsi="Montserrat"/>
-                <w:i/>
-                <w:iCs/>
-              </w:rPr>
-              <w:t>react</w:t>
-            </w:r>
-            <w:proofErr w:type="spellEnd"/>
-            <w:r>
-              <w:rPr>
-                <w:rFonts w:ascii="Montserrat" w:hAnsi="Montserrat"/>
-                <w:i/>
-                <w:iCs/>
-              </w:rPr>
-              <w:t xml:space="preserve"> du coté client et du coté se</w:t>
+            <w:r>
+              <w:rPr>
+                <w:rFonts w:ascii="Montserrat" w:hAnsi="Montserrat"/>
+                <w:i/>
+                <w:iCs/>
+              </w:rPr>
+              <w:t>react du coté client et du coté se</w:t>
             </w:r>
             <w:r>
               <w:rPr>
@@ -5866,25 +5557,7 @@
                 <w:i/>
                 <w:iCs/>
               </w:rPr>
-              <w:t xml:space="preserve"> avec </w:t>
-            </w:r>
-            <w:proofErr w:type="spellStart"/>
-            <w:r>
-              <w:rPr>
-                <w:rFonts w:ascii="Montserrat" w:hAnsi="Montserrat"/>
-                <w:i/>
-                <w:iCs/>
-              </w:rPr>
-              <w:t>React</w:t>
-            </w:r>
-            <w:proofErr w:type="spellEnd"/>
-            <w:r>
-              <w:rPr>
-                <w:rFonts w:ascii="Montserrat" w:hAnsi="Montserrat"/>
-                <w:i/>
-                <w:iCs/>
-              </w:rPr>
-              <w:t>.</w:t>
+              <w:t xml:space="preserve"> avec React.</w:t>
             </w:r>
           </w:p>
           <w:p>
@@ -6162,23 +5835,13 @@
                 <w:iCs/>
               </w:rPr>
             </w:pPr>
-            <w:proofErr w:type="spellStart"/>
-            <w:r>
-              <w:rPr>
-                <w:rFonts w:ascii="Montserrat" w:hAnsi="Montserrat"/>
-                <w:i/>
-                <w:iCs/>
-              </w:rPr>
-              <w:t>React</w:t>
-            </w:r>
-            <w:proofErr w:type="spellEnd"/>
-            <w:r>
-              <w:rPr>
-                <w:rFonts w:ascii="Montserrat" w:hAnsi="Montserrat"/>
-                <w:i/>
-                <w:iCs/>
-              </w:rPr>
-              <w:t xml:space="preserve"> </w:t>
+            <w:r>
+              <w:rPr>
+                <w:rFonts w:ascii="Montserrat" w:hAnsi="Montserrat"/>
+                <w:i/>
+                <w:iCs/>
+              </w:rPr>
+              <w:t xml:space="preserve">React </w:t>
             </w:r>
             <w:r>
               <w:rPr>
@@ -6362,57 +6025,29 @@
               </w:rPr>
               <w:t>2)</w:t>
             </w:r>
-            <w:proofErr w:type="spellStart"/>
-            <w:r>
-              <w:rPr>
-                <w:rFonts w:ascii="Montserrat" w:hAnsi="Montserrat"/>
-                <w:i/>
-                <w:iCs/>
-              </w:rPr>
-              <w:t>React</w:t>
-            </w:r>
-            <w:proofErr w:type="spellEnd"/>
-            <w:r>
-              <w:rPr>
-                <w:rFonts w:ascii="Montserrat" w:hAnsi="Montserrat"/>
-                <w:i/>
-                <w:iCs/>
-              </w:rPr>
-              <w:t xml:space="preserve"> ne propose pas de </w:t>
-            </w:r>
-            <w:r>
-              <w:rPr>
-                <w:rFonts w:ascii="Montserrat" w:hAnsi="Montserrat"/>
-                <w:i/>
-                <w:iCs/>
-              </w:rPr>
-              <w:t xml:space="preserve">partage direct sur </w:t>
-            </w:r>
-            <w:proofErr w:type="spellStart"/>
-            <w:r>
-              <w:rPr>
-                <w:rFonts w:ascii="Montserrat" w:hAnsi="Montserrat"/>
-                <w:i/>
-                <w:iCs/>
-              </w:rPr>
-              <w:t>instagra</w:t>
-            </w:r>
-            <w:r>
-              <w:rPr>
-                <w:rFonts w:ascii="Montserrat" w:hAnsi="Montserrat"/>
-                <w:i/>
-                <w:iCs/>
-              </w:rPr>
-              <w:t>m</w:t>
-            </w:r>
-            <w:proofErr w:type="spellEnd"/>
-            <w:r>
-              <w:rPr>
-                <w:rFonts w:ascii="Montserrat" w:hAnsi="Montserrat"/>
-                <w:i/>
-                <w:iCs/>
-              </w:rPr>
-              <w:t>.</w:t>
+            <w:r>
+              <w:rPr>
+                <w:rFonts w:ascii="Montserrat" w:hAnsi="Montserrat"/>
+                <w:i/>
+                <w:iCs/>
+              </w:rPr>
+              <w:t xml:space="preserve">React ne propose pas de </w:t>
+            </w:r>
+            <w:r>
+              <w:rPr>
+                <w:rFonts w:ascii="Montserrat" w:hAnsi="Montserrat"/>
+                <w:i/>
+                <w:iCs/>
+              </w:rPr>
+              <w:t>partage direct sur instagra</w:t>
+            </w:r>
+            <w:r>
+              <w:rPr>
+                <w:rFonts w:ascii="Montserrat" w:hAnsi="Montserrat"/>
+                <w:i/>
+                <w:iCs/>
+              </w:rPr>
+              <w:t>m.</w:t>
             </w:r>
           </w:p>
           <w:p>
@@ -6543,25 +6178,7 @@
                 <w:i/>
                 <w:iCs/>
               </w:rPr>
-              <w:t xml:space="preserve">une partie de la page de </w:t>
-            </w:r>
-            <w:proofErr w:type="spellStart"/>
-            <w:r>
-              <w:rPr>
-                <w:rFonts w:ascii="Montserrat" w:hAnsi="Montserrat"/>
-                <w:i/>
-                <w:iCs/>
-              </w:rPr>
-              <w:t>React</w:t>
-            </w:r>
-            <w:proofErr w:type="spellEnd"/>
-            <w:r>
-              <w:rPr>
-                <w:rFonts w:ascii="Montserrat" w:hAnsi="Montserrat"/>
-                <w:i/>
-                <w:iCs/>
-              </w:rPr>
-              <w:t xml:space="preserve"> </w:t>
+              <w:t xml:space="preserve">une partie de la page de React </w:t>
             </w:r>
             <w:r>
               <w:rPr>
@@ -6683,7 +6300,6 @@
                 <w:iCs/>
               </w:rPr>
             </w:pPr>
-            <w:proofErr w:type="spellStart"/>
             <w:r>
               <w:rPr>
                 <w:rFonts w:ascii="Montserrat" w:hAnsi="Montserrat"/>
@@ -6709,7 +6325,30 @@
               </w:rPr>
               <w:t>Context</w:t>
             </w:r>
-            <w:proofErr w:type="spellEnd"/>
+            <w:r>
+              <w:rPr>
+                <w:rFonts w:ascii="Montserrat" w:hAnsi="Montserrat"/>
+                <w:i/>
+                <w:iCs/>
+              </w:rPr>
+              <w:t xml:space="preserve">/ </w:t>
+            </w:r>
+            <w:r>
+              <w:rPr>
+                <w:rFonts w:ascii="Montserrat" w:hAnsi="Montserrat"/>
+                <w:i/>
+                <w:iCs/>
+              </w:rPr>
+              <w:t xml:space="preserve">api </w:t>
+            </w:r>
+            <w:r>
+              <w:rPr>
+                <w:rFonts w:ascii="Montserrat" w:hAnsi="Montserrat"/>
+                <w:i/>
+                <w:iCs/>
+              </w:rPr>
+              <w:t>express</w:t>
+            </w:r>
           </w:p>
         </w:tc>
         <w:tc>
@@ -6756,18 +6395,8 @@
                 <w:iCs/>
               </w:rPr>
               <w:lastRenderedPageBreak/>
-              <w:t xml:space="preserve">bibliothèque </w:t>
-            </w:r>
-            <w:proofErr w:type="spellStart"/>
-            <w:r>
-              <w:rPr>
-                <w:rFonts w:ascii="Montserrat" w:hAnsi="Montserrat"/>
-                <w:i/>
-                <w:iCs/>
-              </w:rPr>
-              <w:t>react</w:t>
-            </w:r>
-            <w:proofErr w:type="spellEnd"/>
+              <w:t>bibliothèque react</w:t>
+            </w:r>
             <w:r>
               <w:rPr>
                 <w:rFonts w:ascii="Montserrat" w:hAnsi="Montserrat"/>
@@ -6905,7 +6534,6 @@
               </w:rPr>
               <w:t xml:space="preserve"> </w:t>
             </w:r>
-            <w:proofErr w:type="spellStart"/>
             <w:r>
               <w:rPr>
                 <w:rFonts w:ascii="Montserrat" w:hAnsi="Montserrat"/>
@@ -6938,7 +6566,6 @@
               </w:rPr>
               <w:t>ontext</w:t>
             </w:r>
-            <w:proofErr w:type="spellEnd"/>
             <w:r>
               <w:rPr>
                 <w:rFonts w:ascii="Montserrat" w:hAnsi="Montserrat"/>
@@ -7137,62 +6764,26 @@
                 <w:i/>
                 <w:iCs/>
               </w:rPr>
-              <w:t xml:space="preserve">Lier plusieurs adresse </w:t>
-            </w:r>
-            <w:proofErr w:type="gramStart"/>
-            <w:r>
-              <w:rPr>
-                <w:rFonts w:ascii="Montserrat" w:hAnsi="Montserrat"/>
-                <w:i/>
-                <w:iCs/>
-              </w:rPr>
-              <w:t>e-mail</w:t>
-            </w:r>
-            <w:proofErr w:type="gramEnd"/>
-            <w:r>
-              <w:rPr>
-                <w:rFonts w:ascii="Montserrat" w:hAnsi="Montserrat"/>
-                <w:i/>
-                <w:iCs/>
-              </w:rPr>
-              <w:t xml:space="preserve"> à son compte.</w:t>
-            </w:r>
-          </w:p>
-          <w:p>
-            <w:pPr>
-              <w:widowControl w:val="0"/>
-              <w:spacing w:line="240" w:lineRule="auto"/>
-              <w:rPr>
-                <w:rFonts w:ascii="Montserrat" w:hAnsi="Montserrat"/>
-                <w:i/>
-                <w:iCs/>
-              </w:rPr>
-            </w:pPr>
-            <w:r>
-              <w:rPr>
-                <w:rFonts w:ascii="Montserrat" w:hAnsi="Montserrat"/>
-                <w:i/>
-                <w:iCs/>
-              </w:rPr>
-              <w:t xml:space="preserve">Modifier son adresse </w:t>
-            </w:r>
-            <w:proofErr w:type="gramStart"/>
-            <w:r>
-              <w:rPr>
-                <w:rFonts w:ascii="Montserrat" w:hAnsi="Montserrat"/>
-                <w:i/>
-                <w:iCs/>
-              </w:rPr>
-              <w:t>e-mail</w:t>
-            </w:r>
-            <w:proofErr w:type="gramEnd"/>
-            <w:r>
-              <w:rPr>
-                <w:rFonts w:ascii="Montserrat" w:hAnsi="Montserrat"/>
-                <w:i/>
-                <w:iCs/>
-              </w:rPr>
-              <w:t xml:space="preserve"> de base</w:t>
+              <w:t>Lier plusieurs adresse e-mail à son compte.</w:t>
+            </w:r>
+          </w:p>
+          <w:p>
+            <w:pPr>
+              <w:widowControl w:val="0"/>
+              <w:spacing w:line="240" w:lineRule="auto"/>
+              <w:rPr>
+                <w:rFonts w:ascii="Montserrat" w:hAnsi="Montserrat"/>
+                <w:i/>
+                <w:iCs/>
+              </w:rPr>
+            </w:pPr>
+            <w:r>
+              <w:rPr>
+                <w:rFonts w:ascii="Montserrat" w:hAnsi="Montserrat"/>
+                <w:i/>
+                <w:iCs/>
+              </w:rPr>
+              <w:t>Modifier son adresse e-mail de base</w:t>
             </w:r>
           </w:p>
         </w:tc>
@@ -7217,49 +6808,37 @@
                 <w:iCs/>
               </w:rPr>
             </w:pPr>
-            <w:proofErr w:type="spellStart"/>
-            <w:r>
-              <w:rPr>
-                <w:rFonts w:ascii="Montserrat" w:hAnsi="Montserrat"/>
-                <w:i/>
-                <w:iCs/>
-              </w:rPr>
-              <w:t>React</w:t>
-            </w:r>
-            <w:proofErr w:type="spellEnd"/>
-            <w:r>
-              <w:rPr>
-                <w:rFonts w:ascii="Montserrat" w:hAnsi="Montserrat"/>
-                <w:i/>
-                <w:iCs/>
-              </w:rPr>
-              <w:t xml:space="preserve"> </w:t>
-            </w:r>
-            <w:r>
-              <w:rPr>
-                <w:rFonts w:ascii="Montserrat" w:hAnsi="Montserrat"/>
-                <w:i/>
-                <w:iCs/>
-              </w:rPr>
-              <w:t>l’</w:t>
-            </w:r>
-            <w:proofErr w:type="spellStart"/>
-            <w:r>
-              <w:rPr>
-                <w:rFonts w:ascii="Montserrat" w:hAnsi="Montserrat"/>
-                <w:i/>
-                <w:iCs/>
-              </w:rPr>
-              <w:t>etat</w:t>
-            </w:r>
-            <w:proofErr w:type="spellEnd"/>
-            <w:r>
-              <w:rPr>
-                <w:rFonts w:ascii="Montserrat" w:hAnsi="Montserrat"/>
-                <w:i/>
-                <w:iCs/>
-              </w:rPr>
-              <w:t>(state)</w:t>
+            <w:r>
+              <w:rPr>
+                <w:rFonts w:ascii="Montserrat" w:hAnsi="Montserrat"/>
+                <w:i/>
+                <w:iCs/>
+              </w:rPr>
+              <w:t>Reac</w:t>
+            </w:r>
+            <w:r>
+              <w:rPr>
+                <w:rFonts w:ascii="Montserrat" w:hAnsi="Montserrat"/>
+                <w:i/>
+                <w:iCs/>
+              </w:rPr>
+              <w:t xml:space="preserve">-form// </w:t>
+            </w:r>
+            <w:r>
+              <w:rPr>
+                <w:rFonts w:ascii="Montserrat" w:hAnsi="Montserrat"/>
+                <w:i/>
+                <w:iCs/>
+              </w:rPr>
+              <w:t xml:space="preserve">api </w:t>
+            </w:r>
+            <w:r>
+              <w:rPr>
+                <w:rFonts w:ascii="Montserrat" w:hAnsi="Montserrat"/>
+                <w:i/>
+                <w:iCs/>
+              </w:rPr>
+              <w:t>express</w:t>
             </w:r>
           </w:p>
         </w:tc>
@@ -7290,18 +6869,8 @@
                 <w:i/>
                 <w:iCs/>
               </w:rPr>
-              <w:t xml:space="preserve">Etant une fonctionnalité fournit par la bibliothèque </w:t>
-            </w:r>
-            <w:proofErr w:type="spellStart"/>
-            <w:r>
-              <w:rPr>
-                <w:rFonts w:ascii="Montserrat" w:hAnsi="Montserrat"/>
-                <w:i/>
-                <w:iCs/>
-              </w:rPr>
-              <w:t>react</w:t>
-            </w:r>
-            <w:proofErr w:type="spellEnd"/>
+              <w:t>Etant une fonctionnalité fournit par la bibliothèque react</w:t>
+            </w:r>
             <w:r>
               <w:rPr>
                 <w:rFonts w:ascii="Montserrat" w:hAnsi="Montserrat"/>
@@ -7432,7 +7001,6 @@
                 <w:shd w:val="clear" w:color="auto" w:fill="FFFFFF"/>
               </w:rPr>
             </w:pPr>
-            <w:proofErr w:type="spellStart"/>
             <w:r>
               <w:rPr>
                 <w:rFonts w:ascii="Montserrat" w:hAnsi="Montserrat" w:cs="Segoe UI"/>
@@ -7451,9 +7019,8 @@
                 <w:color w:val="0D0D0D"/>
                 <w:shd w:val="clear" w:color="auto" w:fill="FFFFFF"/>
               </w:rPr>
-              <w:t>t</w:t>
-            </w:r>
-            <w:proofErr w:type="spellEnd"/>
+              <w:t>t-state</w:t>
+            </w:r>
             <w:r>
               <w:rPr>
                 <w:rFonts w:ascii="Montserrat" w:hAnsi="Montserrat" w:cs="Segoe UI"/>
@@ -7462,7 +7029,7 @@
                 <w:color w:val="0D0D0D"/>
                 <w:shd w:val="clear" w:color="auto" w:fill="FFFFFF"/>
               </w:rPr>
-              <w:t>-state</w:t>
+              <w:t xml:space="preserve"> pour </w:t>
             </w:r>
             <w:r>
               <w:rPr>
@@ -7472,7 +7039,7 @@
                 <w:color w:val="0D0D0D"/>
                 <w:shd w:val="clear" w:color="auto" w:fill="FFFFFF"/>
               </w:rPr>
-              <w:t xml:space="preserve"> pour </w:t>
+              <w:t>réaliser</w:t>
             </w:r>
             <w:r>
               <w:rPr>
@@ -7482,7 +7049,7 @@
                 <w:color w:val="0D0D0D"/>
                 <w:shd w:val="clear" w:color="auto" w:fill="FFFFFF"/>
               </w:rPr>
-              <w:t>réaliser</w:t>
+              <w:t xml:space="preserve"> cette partie </w:t>
             </w:r>
             <w:r>
               <w:rPr>
@@ -7492,7 +7059,7 @@
                 <w:color w:val="0D0D0D"/>
                 <w:shd w:val="clear" w:color="auto" w:fill="FFFFFF"/>
               </w:rPr>
-              <w:t xml:space="preserve"> cette partie </w:t>
+              <w:t>du projet</w:t>
             </w:r>
             <w:r>
               <w:rPr>
@@ -7502,7 +7069,7 @@
                 <w:color w:val="0D0D0D"/>
                 <w:shd w:val="clear" w:color="auto" w:fill="FFFFFF"/>
               </w:rPr>
-              <w:t>du projet</w:t>
+              <w:t xml:space="preserve"> vu qu’il permet de gérer les données </w:t>
             </w:r>
             <w:r>
               <w:rPr>
@@ -7512,7 +7079,7 @@
                 <w:color w:val="0D0D0D"/>
                 <w:shd w:val="clear" w:color="auto" w:fill="FFFFFF"/>
               </w:rPr>
-              <w:t xml:space="preserve"> vu qu’il permet de gérer les données </w:t>
+              <w:t>dynamiquement</w:t>
             </w:r>
             <w:r>
               <w:rPr>
@@ -7522,9 +7089,13 @@
                 <w:color w:val="0D0D0D"/>
                 <w:shd w:val="clear" w:color="auto" w:fill="FFFFFF"/>
               </w:rPr>
-              <w:t>dynamiquement</w:t>
-            </w:r>
-            <w:r>
+              <w:t xml:space="preserve"> et leur mise a jour.</w:t>
+            </w:r>
+          </w:p>
+          <w:p>
+            <w:pPr>
+              <w:widowControl w:val="0"/>
+              <w:spacing w:line="240" w:lineRule="auto"/>
               <w:rPr>
                 <w:rFonts w:ascii="Montserrat" w:hAnsi="Montserrat" w:cs="Segoe UI"/>
                 <w:i/>
@@ -7532,9 +7103,16 @@
                 <w:color w:val="0D0D0D"/>
                 <w:shd w:val="clear" w:color="auto" w:fill="FFFFFF"/>
               </w:rPr>
-              <w:t xml:space="preserve"> et leur mise </w:t>
-            </w:r>
-            <w:proofErr w:type="spellStart"/>
+            </w:pPr>
+          </w:p>
+          <w:p>
+            <w:pPr>
+              <w:widowControl w:val="0"/>
+              <w:spacing w:line="240" w:lineRule="auto"/>
+              <w:rPr>
+                <w:rFonts w:ascii="Montserrat" w:hAnsi="Montserrat"/>
+              </w:rPr>
+            </w:pPr>
             <w:r>
               <w:rPr>
                 <w:rFonts w:ascii="Montserrat" w:hAnsi="Montserrat" w:cs="Segoe UI"/>
@@ -7543,9 +7121,8 @@
                 <w:color w:val="0D0D0D"/>
                 <w:shd w:val="clear" w:color="auto" w:fill="FFFFFF"/>
               </w:rPr>
-              <w:t>a</w:t>
-            </w:r>
-            <w:proofErr w:type="spellEnd"/>
+              <w:t>2)</w:t>
+            </w:r>
             <w:r>
               <w:rPr>
                 <w:rFonts w:ascii="Montserrat" w:hAnsi="Montserrat" w:cs="Segoe UI"/>
@@ -7554,13 +7131,9 @@
                 <w:color w:val="0D0D0D"/>
                 <w:shd w:val="clear" w:color="auto" w:fill="FFFFFF"/>
               </w:rPr>
-              <w:t xml:space="preserve"> jour.</w:t>
-            </w:r>
-          </w:p>
-          <w:p>
-            <w:pPr>
-              <w:widowControl w:val="0"/>
-              <w:spacing w:line="240" w:lineRule="auto"/>
+              <w:t>en utilisant des hooks comme « </w:t>
+            </w:r>
+            <w:r>
               <w:rPr>
                 <w:rFonts w:ascii="Montserrat" w:hAnsi="Montserrat" w:cs="Segoe UI"/>
                 <w:i/>
@@ -7568,79 +7141,7 @@
                 <w:color w:val="0D0D0D"/>
                 <w:shd w:val="clear" w:color="auto" w:fill="FFFFFF"/>
               </w:rPr>
-            </w:pPr>
-          </w:p>
-          <w:p>
-            <w:pPr>
-              <w:widowControl w:val="0"/>
-              <w:spacing w:line="240" w:lineRule="auto"/>
-              <w:rPr>
-                <w:rFonts w:ascii="Montserrat" w:hAnsi="Montserrat"/>
-              </w:rPr>
-            </w:pPr>
-            <w:r>
-              <w:rPr>
-                <w:rFonts w:ascii="Montserrat" w:hAnsi="Montserrat" w:cs="Segoe UI"/>
-                <w:i/>
-                <w:iCs/>
-                <w:color w:val="0D0D0D"/>
-                <w:shd w:val="clear" w:color="auto" w:fill="FFFFFF"/>
-              </w:rPr>
-              <w:t>2)</w:t>
-            </w:r>
-            <w:r>
-              <w:rPr>
-                <w:rFonts w:ascii="Montserrat" w:hAnsi="Montserrat" w:cs="Segoe UI"/>
-                <w:i/>
-                <w:iCs/>
-                <w:color w:val="0D0D0D"/>
-                <w:shd w:val="clear" w:color="auto" w:fill="FFFFFF"/>
-              </w:rPr>
-              <w:t xml:space="preserve">en utilisant des </w:t>
-            </w:r>
-            <w:proofErr w:type="spellStart"/>
-            <w:r>
-              <w:rPr>
-                <w:rFonts w:ascii="Montserrat" w:hAnsi="Montserrat" w:cs="Segoe UI"/>
-                <w:i/>
-                <w:iCs/>
-                <w:color w:val="0D0D0D"/>
-                <w:shd w:val="clear" w:color="auto" w:fill="FFFFFF"/>
-              </w:rPr>
-              <w:t>hooks</w:t>
-            </w:r>
-            <w:proofErr w:type="spellEnd"/>
-            <w:r>
-              <w:rPr>
-                <w:rFonts w:ascii="Montserrat" w:hAnsi="Montserrat" w:cs="Segoe UI"/>
-                <w:i/>
-                <w:iCs/>
-                <w:color w:val="0D0D0D"/>
-                <w:shd w:val="clear" w:color="auto" w:fill="FFFFFF"/>
-              </w:rPr>
-              <w:t xml:space="preserve"> comme « </w:t>
-            </w:r>
-            <w:proofErr w:type="spellStart"/>
-            <w:r>
-              <w:rPr>
-                <w:rFonts w:ascii="Montserrat" w:hAnsi="Montserrat" w:cs="Segoe UI"/>
-                <w:i/>
-                <w:iCs/>
-                <w:color w:val="0D0D0D"/>
-                <w:shd w:val="clear" w:color="auto" w:fill="FFFFFF"/>
-              </w:rPr>
-              <w:t>userState</w:t>
-            </w:r>
-            <w:proofErr w:type="spellEnd"/>
-            <w:r>
-              <w:rPr>
-                <w:rFonts w:ascii="Montserrat" w:hAnsi="Montserrat" w:cs="Segoe UI"/>
-                <w:i/>
-                <w:iCs/>
-                <w:color w:val="0D0D0D"/>
-                <w:shd w:val="clear" w:color="auto" w:fill="FFFFFF"/>
-              </w:rPr>
-              <w:t> » pour créer</w:t>
+              <w:t>userState » pour créer</w:t>
             </w:r>
             <w:r>
               <w:rPr>
@@ -7811,18 +7312,8 @@
                 <w:i/>
                 <w:iCs/>
               </w:rPr>
-              <w:t xml:space="preserve">Création </w:t>
-            </w:r>
-            <w:proofErr w:type="spellStart"/>
-            <w:r>
-              <w:rPr>
-                <w:rFonts w:ascii="Montserrat" w:hAnsi="Montserrat"/>
-                <w:i/>
-                <w:iCs/>
-              </w:rPr>
-              <w:t>Dashbord</w:t>
-            </w:r>
-            <w:proofErr w:type="spellEnd"/>
+              <w:t>Création Dashbord</w:t>
+            </w:r>
           </w:p>
         </w:tc>
         <w:tc>
@@ -7956,25 +7447,7 @@
                 <w:i/>
                 <w:iCs/>
               </w:rPr>
-              <w:t xml:space="preserve">Aux 3 derniers articles de </w:t>
-            </w:r>
-            <w:proofErr w:type="spellStart"/>
-            <w:r>
-              <w:rPr>
-                <w:rFonts w:ascii="Montserrat" w:hAnsi="Montserrat"/>
-                <w:i/>
-                <w:iCs/>
-              </w:rPr>
-              <w:t>bloq</w:t>
-            </w:r>
-            <w:proofErr w:type="spellEnd"/>
-            <w:r>
-              <w:rPr>
-                <w:rFonts w:ascii="Montserrat" w:hAnsi="Montserrat"/>
-                <w:i/>
-                <w:iCs/>
-              </w:rPr>
-              <w:t xml:space="preserve"> qui parlent de Menu Maker : Titre, photo de couverture et lien.</w:t>
+              <w:t>Aux 3 derniers articles de bloq qui parlent de Menu Maker : Titre, photo de couverture et lien.</w:t>
             </w:r>
           </w:p>
           <w:p>
@@ -8010,7 +7483,6 @@
                 <w:iCs/>
               </w:rPr>
             </w:pPr>
-            <w:proofErr w:type="spellStart"/>
             <w:r>
               <w:rPr>
                 <w:rFonts w:ascii="Montserrat" w:hAnsi="Montserrat"/>
@@ -8028,7 +7500,22 @@
               </w:rPr>
               <w:t>act</w:t>
             </w:r>
-            <w:proofErr w:type="spellEnd"/>
+            <w:r>
+              <w:rPr>
+                <w:rFonts w:ascii="Montserrat" w:hAnsi="Montserrat"/>
+                <w:i/>
+                <w:iCs/>
+              </w:rPr>
+              <w:t>/ap</w:t>
+            </w:r>
+            <w:r>
+              <w:rPr>
+                <w:rFonts w:ascii="Montserrat" w:hAnsi="Montserrat"/>
+                <w:i/>
+                <w:iCs/>
+              </w:rPr>
+              <w:t>i express</w:t>
+            </w:r>
           </w:p>
         </w:tc>
         <w:tc>
@@ -8171,18 +7658,8 @@
                 <w:i/>
                 <w:iCs/>
               </w:rPr>
-              <w:t xml:space="preserve">choisi </w:t>
-            </w:r>
-            <w:proofErr w:type="spellStart"/>
-            <w:r>
-              <w:rPr>
-                <w:rFonts w:ascii="Montserrat" w:hAnsi="Montserrat"/>
-                <w:i/>
-                <w:iCs/>
-              </w:rPr>
-              <w:t>react</w:t>
-            </w:r>
-            <w:proofErr w:type="spellEnd"/>
+              <w:t>choisi react</w:t>
+            </w:r>
             <w:r>
               <w:rPr>
                 <w:rFonts w:ascii="Montserrat" w:hAnsi="Montserrat"/>
@@ -8374,25 +7851,7 @@
                 <w:iCs/>
               </w:rPr>
               <w:lastRenderedPageBreak/>
-              <w:t xml:space="preserve">Création du </w:t>
-            </w:r>
-            <w:proofErr w:type="spellStart"/>
-            <w:r>
-              <w:rPr>
-                <w:rFonts w:ascii="Montserrat" w:hAnsi="Montserrat"/>
-                <w:i/>
-                <w:iCs/>
-              </w:rPr>
-              <w:t>branding</w:t>
-            </w:r>
-            <w:proofErr w:type="spellEnd"/>
-            <w:r>
-              <w:rPr>
-                <w:rFonts w:ascii="Montserrat" w:hAnsi="Montserrat"/>
-                <w:i/>
-                <w:iCs/>
-              </w:rPr>
-              <w:t xml:space="preserve"> restaurateur</w:t>
+              <w:t>Création du branding restaurateur</w:t>
             </w:r>
           </w:p>
         </w:tc>
@@ -8467,7 +7926,6 @@
                 <w:iCs/>
               </w:rPr>
             </w:pPr>
-            <w:proofErr w:type="spellStart"/>
             <w:r>
               <w:rPr>
                 <w:rFonts w:ascii="Montserrat" w:hAnsi="Montserrat"/>
@@ -8476,7 +7934,6 @@
               </w:rPr>
               <w:t>React</w:t>
             </w:r>
-            <w:proofErr w:type="spellEnd"/>
           </w:p>
         </w:tc>
         <w:tc>
@@ -8506,27 +7963,7 @@
                 <w:i/>
                 <w:iCs/>
               </w:rPr>
-              <w:t xml:space="preserve">Peut permettre </w:t>
-            </w:r>
-            <w:proofErr w:type="spellStart"/>
-            <w:proofErr w:type="gramStart"/>
-            <w:r>
-              <w:rPr>
-                <w:rFonts w:ascii="Montserrat" w:hAnsi="Montserrat"/>
-                <w:i/>
-                <w:iCs/>
-              </w:rPr>
-              <w:t>a</w:t>
-            </w:r>
-            <w:proofErr w:type="spellEnd"/>
-            <w:proofErr w:type="gramEnd"/>
-            <w:r>
-              <w:rPr>
-                <w:rFonts w:ascii="Montserrat" w:hAnsi="Montserrat"/>
-                <w:i/>
-                <w:iCs/>
-              </w:rPr>
-              <w:t xml:space="preserve"> l’utilisateur d’accéder à un Dashboard regroupant différentes fonctionnalités.</w:t>
+              <w:t>Peut permettre a l’utilisateur d’accéder à un Dashboard regroupant différentes fonctionnalités.</w:t>
             </w:r>
           </w:p>
           <w:p>
@@ -8577,25 +8014,7 @@
                 <w:i/>
                 <w:iCs/>
               </w:rPr>
-              <w:t xml:space="preserve">1)Nous avons choisi </w:t>
-            </w:r>
-            <w:proofErr w:type="spellStart"/>
-            <w:r>
-              <w:rPr>
-                <w:rFonts w:ascii="Montserrat" w:hAnsi="Montserrat"/>
-                <w:i/>
-                <w:iCs/>
-              </w:rPr>
-              <w:t>react</w:t>
-            </w:r>
-            <w:proofErr w:type="spellEnd"/>
-            <w:r>
-              <w:rPr>
-                <w:rFonts w:ascii="Montserrat" w:hAnsi="Montserrat"/>
-                <w:i/>
-                <w:iCs/>
-              </w:rPr>
-              <w:t>, car il permet l’utilisateur d’accéder à un Dashboard ou il peut avoir possibilité voire ces menus.</w:t>
+              <w:t>1)Nous avons choisi react, car il permet l’utilisateur d’accéder à un Dashboard ou il peut avoir possibilité voire ces menus.</w:t>
             </w:r>
           </w:p>
           <w:p>
@@ -8677,31 +8096,7 @@
           <w:sz w:val="28"/>
           <w:szCs w:val="28"/>
         </w:rPr>
-        <w:t xml:space="preserve">Liens avec le </w:t>
-      </w:r>
-      <w:proofErr w:type="spellStart"/>
-      <w:r>
-        <w:rPr>
-          <w:rFonts w:ascii="Montserrat" w:eastAsia="Montserrat" w:hAnsi="Montserrat" w:cs="Montserrat"/>
-          <w:b/>
-          <w:i/>
-          <w:iCs/>
-          <w:sz w:val="28"/>
-          <w:szCs w:val="28"/>
-        </w:rPr>
-        <w:t>back-end</w:t>
-      </w:r>
-      <w:proofErr w:type="spellEnd"/>
-      <w:r>
-        <w:rPr>
-          <w:rFonts w:ascii="Montserrat" w:eastAsia="Montserrat" w:hAnsi="Montserrat" w:cs="Montserrat"/>
-          <w:b/>
-          <w:i/>
-          <w:iCs/>
-          <w:sz w:val="28"/>
-          <w:szCs w:val="28"/>
-        </w:rPr>
-        <w:t xml:space="preserve"> </w:t>
+        <w:t xml:space="preserve">Liens avec le back-end </w:t>
       </w:r>
     </w:p>
     <w:p>
@@ -8760,29 +8155,7 @@
           <w:sz w:val="24"/>
           <w:szCs w:val="24"/>
         </w:rPr>
-        <w:t xml:space="preserve">Quel langage pour le serveur ?  Ex. : </w:t>
-      </w:r>
-      <w:proofErr w:type="spellStart"/>
-      <w:r>
-        <w:rPr>
-          <w:rFonts w:ascii="Montserrat" w:eastAsia="Montserrat" w:hAnsi="Montserrat" w:cs="Montserrat"/>
-          <w:i/>
-          <w:iCs/>
-          <w:sz w:val="24"/>
-          <w:szCs w:val="24"/>
-        </w:rPr>
-        <w:t>NodeJS</w:t>
-      </w:r>
-      <w:proofErr w:type="spellEnd"/>
-      <w:r>
-        <w:rPr>
-          <w:rFonts w:ascii="Montserrat" w:eastAsia="Montserrat" w:hAnsi="Montserrat" w:cs="Montserrat"/>
-          <w:i/>
-          <w:iCs/>
-          <w:sz w:val="24"/>
-          <w:szCs w:val="24"/>
-        </w:rPr>
-        <w:t xml:space="preserve"> </w:t>
+        <w:t xml:space="preserve">Quel langage pour le serveur ?  Ex. : NodeJS </w:t>
       </w:r>
     </w:p>
     <w:p>
@@ -8818,6 +8191,16 @@
           <w:sz w:val="24"/>
           <w:szCs w:val="24"/>
         </w:rPr>
+        <w:t xml:space="preserve"> api</w:t>
+      </w:r>
+      <w:r>
+        <w:rPr>
+          <w:rFonts w:ascii="Montserrat" w:eastAsia="Montserrat" w:hAnsi="Montserrat" w:cs="Montserrat"/>
+          <w:i/>
+          <w:iCs/>
+          <w:sz w:val="24"/>
+          <w:szCs w:val="24"/>
+        </w:rPr>
         <w:t xml:space="preserve"> </w:t>
       </w:r>
       <w:r>
@@ -8828,17 +8211,17 @@
           <w:sz w:val="24"/>
           <w:szCs w:val="24"/>
         </w:rPr>
-        <w:t>Expresse</w:t>
-      </w:r>
-      <w:r>
-        <w:rPr>
-          <w:rFonts w:ascii="Montserrat" w:eastAsia="Montserrat" w:hAnsi="Montserrat" w:cs="Montserrat"/>
-          <w:i/>
-          <w:iCs/>
-          <w:sz w:val="24"/>
-          <w:szCs w:val="24"/>
-        </w:rPr>
-        <w:t xml:space="preserve">  </w:t>
+        <w:t>Deliveroo</w:t>
+      </w:r>
+      <w:r>
+        <w:rPr>
+          <w:rFonts w:ascii="Montserrat" w:eastAsia="Montserrat" w:hAnsi="Montserrat" w:cs="Montserrat"/>
+          <w:i/>
+          <w:iCs/>
+          <w:sz w:val="24"/>
+          <w:szCs w:val="24"/>
+        </w:rPr>
+        <w:t xml:space="preserve"> </w:t>
       </w:r>
     </w:p>
     <w:p>
@@ -8985,6 +8368,56 @@
         </w:rPr>
         <w:t>Nom du domaine.</w:t>
       </w:r>
+      <w:r>
+        <w:rPr>
+          <w:rFonts w:ascii="Montserrat" w:eastAsia="Montserrat" w:hAnsi="Montserrat" w:cs="Montserrat"/>
+          <w:i/>
+          <w:iCs/>
+          <w:sz w:val="24"/>
+          <w:szCs w:val="24"/>
+        </w:rPr>
+        <w:t>ww</w:t>
+      </w:r>
+      <w:r>
+        <w:rPr>
+          <w:rFonts w:ascii="Montserrat" w:eastAsia="Montserrat" w:hAnsi="Montserrat" w:cs="Montserrat"/>
+          <w:i/>
+          <w:iCs/>
+          <w:sz w:val="24"/>
+          <w:szCs w:val="24"/>
+        </w:rPr>
+        <w:t>w</w:t>
+      </w:r>
+      <w:r>
+        <w:rPr>
+          <w:rFonts w:ascii="Montserrat" w:eastAsia="Montserrat" w:hAnsi="Montserrat" w:cs="Montserrat"/>
+          <w:i/>
+          <w:iCs/>
+          <w:sz w:val="24"/>
+          <w:szCs w:val="24"/>
+        </w:rPr>
+        <w:t>.</w:t>
+      </w:r>
+      <w:r>
+        <w:rPr>
+          <w:rFonts w:ascii="Montserrat" w:eastAsia="Montserrat" w:hAnsi="Montserrat" w:cs="Montserrat"/>
+          <w:i/>
+          <w:iCs/>
+          <w:sz w:val="24"/>
+          <w:szCs w:val="24"/>
+        </w:rPr>
+        <w:t>menumaker.</w:t>
+      </w:r>
+      <w:r>
+        <w:rPr>
+          <w:rFonts w:ascii="Montserrat" w:eastAsia="Montserrat" w:hAnsi="Montserrat" w:cs="Montserrat"/>
+          <w:i/>
+          <w:iCs/>
+          <w:sz w:val="24"/>
+          <w:szCs w:val="24"/>
+        </w:rPr>
+        <w:t>com</w:t>
+      </w:r>
     </w:p>
     <w:p>
       <w:pPr>
@@ -9030,30 +8463,18 @@
           <w:sz w:val="24"/>
           <w:szCs w:val="24"/>
         </w:rPr>
-        <w:t>//</w:t>
-      </w:r>
-      <w:r>
-        <w:rPr>
-          <w:rFonts w:ascii="Montserrat" w:eastAsia="Montserrat" w:hAnsi="Montserrat" w:cs="Montserrat"/>
-          <w:i/>
-          <w:iCs/>
-          <w:sz w:val="24"/>
-          <w:szCs w:val="24"/>
-        </w:rPr>
-        <w:t xml:space="preserve"> </w:t>
-      </w:r>
-      <w:proofErr w:type="spellStart"/>
-      <w:r>
-        <w:rPr>
-          <w:rFonts w:ascii="Montserrat" w:eastAsia="Montserrat" w:hAnsi="Montserrat" w:cs="Montserrat"/>
-          <w:i/>
-          <w:iCs/>
-          <w:sz w:val="24"/>
-          <w:szCs w:val="24"/>
-        </w:rPr>
-        <w:t>Hostinger</w:t>
-      </w:r>
-      <w:proofErr w:type="spellEnd"/>
+        <w:t>/</w:t>
+      </w:r>
+      <w:r>
+        <w:rPr>
+          <w:rFonts w:ascii="Montserrat" w:eastAsia="Montserrat" w:hAnsi="Montserrat" w:cs="Montserrat"/>
+          <w:i/>
+          <w:iCs/>
+          <w:sz w:val="24"/>
+          <w:szCs w:val="24"/>
+        </w:rPr>
+        <w:t xml:space="preserve"> Hostinger</w:t>
+      </w:r>
     </w:p>
     <w:p>
       <w:pPr>
@@ -9079,29 +8500,37 @@
           <w:sz w:val="24"/>
           <w:szCs w:val="24"/>
         </w:rPr>
-        <w:t xml:space="preserve">Adresses </w:t>
-      </w:r>
-      <w:proofErr w:type="gramStart"/>
-      <w:r>
-        <w:rPr>
-          <w:rFonts w:ascii="Montserrat" w:eastAsia="Montserrat" w:hAnsi="Montserrat" w:cs="Montserrat"/>
-          <w:i/>
-          <w:iCs/>
-          <w:sz w:val="24"/>
-          <w:szCs w:val="24"/>
-        </w:rPr>
-        <w:t>e-mail</w:t>
-      </w:r>
-      <w:proofErr w:type="gramEnd"/>
-      <w:r>
-        <w:rPr>
-          <w:rFonts w:ascii="Montserrat" w:eastAsia="Montserrat" w:hAnsi="Montserrat" w:cs="Montserrat"/>
-          <w:i/>
-          <w:iCs/>
-          <w:sz w:val="24"/>
-          <w:szCs w:val="24"/>
-        </w:rPr>
-        <w:t>.</w:t>
+        <w:t>Adresses e-mail.</w:t>
+      </w:r>
+      <w:r>
+        <w:rPr>
+          <w:rFonts w:ascii="Montserrat" w:eastAsia="Montserrat" w:hAnsi="Montserrat" w:cs="Montserrat"/>
+          <w:i/>
+          <w:iCs/>
+          <w:sz w:val="24"/>
+          <w:szCs w:val="24"/>
+        </w:rPr>
+        <w:t xml:space="preserve"> </w:t>
+      </w:r>
+      <w:r>
+        <w:rPr>
+          <w:rFonts w:ascii="Montserrat" w:eastAsia="Montserrat" w:hAnsi="Montserrat" w:cs="Montserrat"/>
+          <w:i/>
+          <w:iCs/>
+          <w:sz w:val="24"/>
+          <w:szCs w:val="24"/>
+        </w:rPr>
+        <w:t>Menumaker560@</w:t>
+      </w:r>
+      <w:r>
+        <w:rPr>
+          <w:rFonts w:ascii="Montserrat" w:eastAsia="Montserrat" w:hAnsi="Montserrat" w:cs="Montserrat"/>
+          <w:i/>
+          <w:iCs/>
+          <w:sz w:val="24"/>
+          <w:szCs w:val="24"/>
+        </w:rPr>
+        <w:t>gmail.com</w:t>
       </w:r>
     </w:p>
     <w:p>
@@ -9219,6 +8648,76 @@
         </w:rPr>
         <w:t>Compatibilité navigateur.</w:t>
       </w:r>
+      <w:r>
+        <w:rPr>
+          <w:rFonts w:ascii="Montserrat" w:eastAsia="Montserrat" w:hAnsi="Montserrat" w:cs="Montserrat"/>
+          <w:i/>
+          <w:iCs/>
+          <w:sz w:val="24"/>
+          <w:szCs w:val="24"/>
+        </w:rPr>
+        <w:t xml:space="preserve"> </w:t>
+      </w:r>
+      <w:r>
+        <w:rPr>
+          <w:rFonts w:ascii="Montserrat" w:eastAsia="Montserrat" w:hAnsi="Montserrat" w:cs="Montserrat"/>
+          <w:i/>
+          <w:iCs/>
+          <w:sz w:val="24"/>
+          <w:szCs w:val="24"/>
+        </w:rPr>
+        <w:t>Chrome,</w:t>
+      </w:r>
+      <w:r>
+        <w:rPr>
+          <w:rFonts w:ascii="Montserrat" w:eastAsia="Montserrat" w:hAnsi="Montserrat" w:cs="Montserrat"/>
+          <w:i/>
+          <w:iCs/>
+          <w:sz w:val="24"/>
+          <w:szCs w:val="24"/>
+        </w:rPr>
+        <w:t xml:space="preserve"> Mo</w:t>
+      </w:r>
+      <w:r>
+        <w:rPr>
+          <w:rFonts w:ascii="Montserrat" w:eastAsia="Montserrat" w:hAnsi="Montserrat" w:cs="Montserrat"/>
+          <w:i/>
+          <w:iCs/>
+          <w:sz w:val="24"/>
+          <w:szCs w:val="24"/>
+        </w:rPr>
+        <w:t xml:space="preserve">zilla </w:t>
+      </w:r>
+      <w:r>
+        <w:rPr>
+          <w:rFonts w:ascii="Montserrat" w:eastAsia="Montserrat" w:hAnsi="Montserrat" w:cs="Montserrat"/>
+          <w:i/>
+          <w:iCs/>
+          <w:sz w:val="24"/>
+          <w:szCs w:val="24"/>
+        </w:rPr>
+        <w:t>Firefox</w:t>
+      </w:r>
+      <w:r>
+        <w:rPr>
+          <w:rFonts w:ascii="Montserrat" w:eastAsia="Montserrat" w:hAnsi="Montserrat" w:cs="Montserrat"/>
+          <w:i/>
+          <w:iCs/>
+          <w:sz w:val="24"/>
+          <w:szCs w:val="24"/>
+        </w:rPr>
+        <w:t xml:space="preserve">, </w:t>
+      </w:r>
+      <w:r>
+        <w:rPr>
+          <w:rFonts w:ascii="Montserrat" w:eastAsia="Montserrat" w:hAnsi="Montserrat" w:cs="Montserrat"/>
+          <w:i/>
+          <w:iCs/>
+          <w:sz w:val="24"/>
+          <w:szCs w:val="24"/>
+        </w:rPr>
+        <w:t>Apple Safari</w:t>
+      </w:r>
     </w:p>
     <w:p>
       <w:pPr>
@@ -9246,6 +8745,36 @@
         </w:rPr>
         <w:t>Types d’appareils.</w:t>
       </w:r>
+      <w:r>
+        <w:rPr>
+          <w:rFonts w:ascii="Montserrat" w:eastAsia="Montserrat" w:hAnsi="Montserrat" w:cs="Montserrat"/>
+          <w:i/>
+          <w:iCs/>
+          <w:sz w:val="24"/>
+          <w:szCs w:val="24"/>
+        </w:rPr>
+        <w:t xml:space="preserve"> Des</w:t>
+      </w:r>
+      <w:r>
+        <w:rPr>
+          <w:rFonts w:ascii="Montserrat" w:eastAsia="Montserrat" w:hAnsi="Montserrat" w:cs="Montserrat"/>
+          <w:i/>
+          <w:iCs/>
+          <w:sz w:val="24"/>
+          <w:szCs w:val="24"/>
+        </w:rPr>
+        <w:t>k</w:t>
+      </w:r>
+      <w:r>
+        <w:rPr>
+          <w:rFonts w:ascii="Montserrat" w:eastAsia="Montserrat" w:hAnsi="Montserrat" w:cs="Montserrat"/>
+          <w:i/>
+          <w:iCs/>
+          <w:sz w:val="24"/>
+          <w:szCs w:val="24"/>
+        </w:rPr>
+        <w:t>top</w:t>
+      </w:r>
     </w:p>
     <w:p>
       <w:pPr>
@@ -9536,28 +9065,16 @@
         </w:rPr>
         <w:t xml:space="preserve"> </w:t>
       </w:r>
-      <w:proofErr w:type="gramStart"/>
-      <w:r>
-        <w:rPr>
-          <w:rFonts w:ascii="Montserrat" w:eastAsia="Montserrat" w:hAnsi="Montserrat" w:cs="Montserrat"/>
-          <w:i/>
-          <w:iCs/>
-          <w:sz w:val="24"/>
-          <w:szCs w:val="24"/>
-        </w:rPr>
-        <w:t>( Secur</w:t>
-      </w:r>
-      <w:r>
-        <w:rPr>
-          <w:rFonts w:ascii="Montserrat" w:eastAsia="Montserrat" w:hAnsi="Montserrat" w:cs="Montserrat"/>
-          <w:i/>
-          <w:iCs/>
-          <w:sz w:val="24"/>
-          <w:szCs w:val="24"/>
-        </w:rPr>
-        <w:t>e</w:t>
-      </w:r>
-      <w:proofErr w:type="gramEnd"/>
+      <w:r>
+        <w:rPr>
+          <w:rFonts w:ascii="Montserrat" w:eastAsia="Montserrat" w:hAnsi="Montserrat" w:cs="Montserrat"/>
+          <w:i/>
+          <w:iCs/>
+          <w:sz w:val="24"/>
+          <w:szCs w:val="24"/>
+        </w:rPr>
+        <w:t>(Secure</w:t>
+      </w:r>
       <w:r>
         <w:rPr>
           <w:rFonts w:ascii="Montserrat" w:eastAsia="Montserrat" w:hAnsi="Montserrat" w:cs="Montserrat"/>
@@ -9686,15 +9203,61 @@
         <w:ind w:left="360"/>
         <w:rPr>
           <w:rFonts w:ascii="Montserrat" w:eastAsia="Montserrat" w:hAnsi="Montserrat" w:cs="Montserrat"/>
-          <w:b/>
-          <w:bCs/>
-          <w:i/>
-          <w:iCs/>
-          <w:sz w:val="24"/>
-          <w:szCs w:val="24"/>
-        </w:rPr>
-      </w:pPr>
-      <w:r>
+          <w:i/>
+          <w:iCs/>
+          <w:sz w:val="24"/>
+          <w:szCs w:val="24"/>
+        </w:rPr>
+      </w:pPr>
+      <w:r>
+        <w:rPr>
+          <w:rFonts w:ascii="Montserrat" w:eastAsia="Montserrat" w:hAnsi="Montserrat" w:cs="Montserrat"/>
+          <w:i/>
+          <w:iCs/>
+          <w:sz w:val="24"/>
+          <w:szCs w:val="24"/>
+        </w:rPr>
+        <w:t>S</w:t>
+      </w:r>
+      <w:r>
+        <w:rPr>
+          <w:rFonts w:ascii="Montserrat" w:eastAsia="Montserrat" w:hAnsi="Montserrat" w:cs="Montserrat"/>
+          <w:i/>
+          <w:iCs/>
+          <w:sz w:val="24"/>
+          <w:szCs w:val="24"/>
+        </w:rPr>
+        <w:t>ource</w:t>
+      </w:r>
+      <w:r>
+        <w:rPr>
+          <w:rFonts w:ascii="Montserrat" w:eastAsia="Montserrat" w:hAnsi="Montserrat" w:cs="Montserrat"/>
+          <w:i/>
+          <w:iCs/>
+          <w:sz w:val="24"/>
+          <w:szCs w:val="24"/>
+        </w:rPr>
+        <w:t> :</w:t>
+      </w:r>
+      <w:r>
+        <w:t xml:space="preserve"> </w:t>
+      </w:r>
+      <w:r>
+        <w:rPr>
+          <w:rFonts w:ascii="Montserrat" w:eastAsia="Montserrat" w:hAnsi="Montserrat" w:cs="Montserrat"/>
+          <w:i/>
+          <w:iCs/>
+          <w:sz w:val="24"/>
+          <w:szCs w:val="24"/>
+        </w:rPr>
+        <w:t>https://www.cloudflare.com/fr-fr/learning/ssl/what-is-ssl/</w:t>
+      </w:r>
+    </w:p>
+    <w:p>
+      <w:pPr>
+        <w:widowControl w:val="0"/>
+        <w:spacing w:line="240" w:lineRule="auto"/>
+        <w:ind w:left="360"/>
         <w:rPr>
           <w:rFonts w:ascii="Montserrat" w:hAnsi="Montserrat"/>
           <w:b/>
@@ -9703,9 +9266,9 @@
           <w:iCs/>
           <w:color w:val="202124"/>
           <w:shd w:val="clear" w:color="auto" w:fill="FFFFFF"/>
-        </w:rPr>
-        <w:t>2.</w:t>
-      </w:r>
+          <w:lang w:val="en-US"/>
+        </w:rPr>
+      </w:pPr>
       <w:r>
         <w:rPr>
           <w:rFonts w:ascii="Montserrat" w:hAnsi="Montserrat"/>
@@ -9715,6 +9278,20 @@
           <w:iCs/>
           <w:color w:val="202124"/>
           <w:shd w:val="clear" w:color="auto" w:fill="FFFFFF"/>
+          <w:lang w:val="en-US"/>
+        </w:rPr>
+        <w:t>2.</w:t>
+      </w:r>
+      <w:r>
+        <w:rPr>
+          <w:rFonts w:ascii="Montserrat" w:hAnsi="Montserrat"/>
+          <w:b/>
+          <w:bCs/>
+          <w:i/>
+          <w:iCs/>
+          <w:color w:val="202124"/>
+          <w:shd w:val="clear" w:color="auto" w:fill="FFFFFF"/>
+          <w:lang w:val="en-US"/>
         </w:rPr>
         <w:t>Sucuri Security</w:t>
       </w:r>
@@ -9725,51 +9302,51 @@
         <w:spacing w:line="240" w:lineRule="auto"/>
         <w:ind w:left="360"/>
         <w:rPr>
+          <w:rFonts w:ascii="Montserrat" w:eastAsia="Montserrat" w:hAnsi="Montserrat" w:cs="Montserrat"/>
+          <w:i/>
+          <w:iCs/>
+          <w:lang w:val="en-US"/>
+        </w:rPr>
+      </w:pPr>
+      <w:r>
+        <w:rPr>
           <w:rFonts w:ascii="Montserrat" w:hAnsi="Montserrat"/>
-          <w:b/>
-          <w:bCs/>
-          <w:i/>
-          <w:iCs/>
-        </w:rPr>
-      </w:pPr>
-      <w:r>
-        <w:rPr>
-          <w:rFonts w:ascii="Montserrat" w:eastAsia="Montserrat" w:hAnsi="Montserrat" w:cs="Montserrat"/>
-          <w:b/>
-          <w:bCs/>
-          <w:i/>
-          <w:iCs/>
-          <w:sz w:val="24"/>
-          <w:szCs w:val="24"/>
-        </w:rPr>
-        <w:t>3.</w:t>
+          <w:i/>
+          <w:iCs/>
+          <w:color w:val="202124"/>
+          <w:shd w:val="clear" w:color="auto" w:fill="FFFFFF"/>
+          <w:lang w:val="en-US"/>
+        </w:rPr>
+        <w:t>SOUR</w:t>
       </w:r>
       <w:r>
         <w:rPr>
           <w:rFonts w:ascii="Montserrat" w:hAnsi="Montserrat"/>
           <w:i/>
           <w:iCs/>
+          <w:color w:val="202124"/>
+          <w:shd w:val="clear" w:color="auto" w:fill="FFFFFF"/>
+          <w:lang w:val="en-US"/>
+        </w:rPr>
+        <w:t>CE :</w:t>
+      </w:r>
+      <w:r>
+        <w:rPr>
+          <w:lang w:val="en-US"/>
         </w:rPr>
         <w:t xml:space="preserve"> </w:t>
       </w:r>
-      <w:hyperlink r:id="rId7" w:tgtFrame="_blank" w:history="1">
-        <w:proofErr w:type="spellStart"/>
-        <w:r>
-          <w:rPr>
-            <w:rStyle w:val="Lienhypertexte"/>
-            <w:rFonts w:ascii="Montserrat" w:hAnsi="Montserrat" w:cs="Open Sans"/>
-            <w:b/>
-            <w:bCs/>
-            <w:i/>
-            <w:iCs/>
-            <w:color w:val="auto"/>
-            <w:bdr w:val="none" w:sz="0" w:space="0" w:color="auto" w:frame="1"/>
-            <w:shd w:val="clear" w:color="auto" w:fill="FFFFFF"/>
-          </w:rPr>
-          <w:t>JetPack</w:t>
-        </w:r>
-        <w:proofErr w:type="spellEnd"/>
-      </w:hyperlink>
+      <w:r>
+        <w:rPr>
+          <w:rFonts w:ascii="Montserrat" w:hAnsi="Montserrat"/>
+          <w:i/>
+          <w:iCs/>
+          <w:color w:val="202124"/>
+          <w:shd w:val="clear" w:color="auto" w:fill="FFFFFF"/>
+          <w:lang w:val="en-US"/>
+        </w:rPr>
+        <w:t>https://sucuri.net/</w:t>
+      </w:r>
     </w:p>
     <w:p>
       <w:pPr>
@@ -9796,7 +9373,19 @@
           <w:sz w:val="24"/>
           <w:szCs w:val="24"/>
         </w:rPr>
-        <w:t>4.</w:t>
+        <w:t>3</w:t>
+      </w:r>
+      <w:r>
+        <w:rPr>
+          <w:rFonts w:ascii="Montserrat" w:eastAsia="Montserrat" w:hAnsi="Montserrat" w:cs="Montserrat"/>
+          <w:b/>
+          <w:bCs/>
+          <w:i/>
+          <w:iCs/>
+          <w:sz w:val="24"/>
+          <w:szCs w:val="24"/>
+        </w:rPr>
+        <w:t>.</w:t>
       </w:r>
       <w:r>
         <w:rPr>
@@ -9809,7 +9398,6 @@
         </w:rPr>
         <w:t xml:space="preserve"> </w:t>
       </w:r>
-      <w:proofErr w:type="spellStart"/>
       <w:r>
         <w:rPr>
           <w:rStyle w:val="lev"/>
@@ -9822,7 +9410,6 @@
         </w:rPr>
         <w:t>Acunetix</w:t>
       </w:r>
-      <w:proofErr w:type="spellEnd"/>
     </w:p>
     <w:p>
       <w:pPr>
@@ -9830,39 +9417,27 @@
         <w:spacing w:line="240" w:lineRule="auto"/>
         <w:ind w:left="360"/>
         <w:rPr>
-          <w:rFonts w:ascii="Montserrat" w:eastAsia="Montserrat" w:hAnsi="Montserrat" w:cs="Montserrat"/>
-          <w:b/>
-          <w:bCs/>
-          <w:i/>
-          <w:iCs/>
-          <w:sz w:val="24"/>
-          <w:szCs w:val="24"/>
-        </w:rPr>
-      </w:pPr>
-      <w:r>
-        <w:rPr>
-          <w:rFonts w:ascii="Montserrat" w:eastAsia="Montserrat" w:hAnsi="Montserrat" w:cs="Montserrat"/>
-          <w:b/>
-          <w:bCs/>
-          <w:i/>
-          <w:iCs/>
-          <w:sz w:val="24"/>
-          <w:szCs w:val="24"/>
-        </w:rPr>
-        <w:t>5.</w:t>
-      </w:r>
-      <w:r>
-        <w:rPr>
+          <w:rStyle w:val="lev"/>
           <w:rFonts w:ascii="Montserrat" w:hAnsi="Montserrat" w:cs="Segoe UI"/>
           <w:i/>
           <w:iCs/>
           <w:color w:val="0D0D0D"/>
           <w:bdr w:val="single" w:sz="2" w:space="0" w:color="E3E3E3" w:frame="1"/>
           <w:shd w:val="clear" w:color="auto" w:fill="FFFFFF"/>
-        </w:rPr>
-        <w:t xml:space="preserve"> </w:t>
-      </w:r>
-      <w:proofErr w:type="spellStart"/>
+          <w:lang w:val="fr-FR"/>
+        </w:rPr>
+      </w:pPr>
+      <w:r>
+        <w:rPr>
+          <w:rFonts w:ascii="Montserrat" w:eastAsia="Montserrat" w:hAnsi="Montserrat" w:cs="Montserrat"/>
+          <w:i/>
+          <w:iCs/>
+          <w:sz w:val="24"/>
+          <w:szCs w:val="24"/>
+          <w:lang w:val="fr-FR"/>
+        </w:rPr>
+        <w:t>Source:</w:t>
+      </w:r>
       <w:r>
         <w:rPr>
           <w:rStyle w:val="lev"/>
@@ -9872,10 +9447,42 @@
           <w:color w:val="0D0D0D"/>
           <w:bdr w:val="single" w:sz="2" w:space="0" w:color="E3E3E3" w:frame="1"/>
           <w:shd w:val="clear" w:color="auto" w:fill="FFFFFF"/>
-        </w:rPr>
-        <w:t>ModSecurity</w:t>
-      </w:r>
-      <w:proofErr w:type="spellEnd"/>
+          <w:lang w:val="fr-FR"/>
+        </w:rPr>
+        <w:t xml:space="preserve"> </w:t>
+      </w:r>
+      <w:r>
+        <w:rPr>
+          <w:rStyle w:val="lev"/>
+          <w:rFonts w:ascii="Montserrat" w:hAnsi="Montserrat" w:cs="Segoe UI"/>
+          <w:b w:val="0"/>
+          <w:bCs w:val="0"/>
+          <w:i/>
+          <w:iCs/>
+          <w:color w:val="0D0D0D"/>
+          <w:bdr w:val="single" w:sz="2" w:space="0" w:color="E3E3E3" w:frame="1"/>
+          <w:shd w:val="clear" w:color="auto" w:fill="FFFFFF"/>
+          <w:lang w:val="fr-FR"/>
+        </w:rPr>
+        <w:t>https://www.acunetix.com/</w:t>
+      </w:r>
+    </w:p>
+    <w:p>
+      <w:pPr>
+        <w:widowControl w:val="0"/>
+        <w:spacing w:line="240" w:lineRule="auto"/>
+        <w:ind w:left="360"/>
+        <w:rPr>
+          <w:rStyle w:val="lev"/>
+          <w:rFonts w:ascii="Montserrat" w:hAnsi="Montserrat" w:cs="Segoe UI"/>
+          <w:i/>
+          <w:iCs/>
+          <w:color w:val="0D0D0D"/>
+          <w:bdr w:val="single" w:sz="2" w:space="0" w:color="E3E3E3" w:frame="1"/>
+          <w:shd w:val="clear" w:color="auto" w:fill="FFFFFF"/>
+          <w:lang w:val="en-US"/>
+        </w:rPr>
+      </w:pPr>
       <w:r>
         <w:rPr>
           <w:rFonts w:ascii="Montserrat" w:eastAsia="Montserrat" w:hAnsi="Montserrat" w:cs="Montserrat"/>
@@ -9885,6 +9492,110 @@
           <w:iCs/>
           <w:sz w:val="24"/>
           <w:szCs w:val="24"/>
+          <w:lang w:val="en-US"/>
+        </w:rPr>
+        <w:t>5.</w:t>
+      </w:r>
+      <w:r>
+        <w:rPr>
+          <w:rFonts w:ascii="Montserrat" w:hAnsi="Montserrat" w:cs="Segoe UI"/>
+          <w:i/>
+          <w:iCs/>
+          <w:color w:val="0D0D0D"/>
+          <w:bdr w:val="single" w:sz="2" w:space="0" w:color="E3E3E3" w:frame="1"/>
+          <w:shd w:val="clear" w:color="auto" w:fill="FFFFFF"/>
+          <w:lang w:val="en-US"/>
+        </w:rPr>
+        <w:t xml:space="preserve"> </w:t>
+      </w:r>
+      <w:r>
+        <w:rPr>
+          <w:rStyle w:val="lev"/>
+          <w:rFonts w:ascii="Montserrat" w:hAnsi="Montserrat" w:cs="Segoe UI"/>
+          <w:i/>
+          <w:iCs/>
+          <w:color w:val="0D0D0D"/>
+          <w:bdr w:val="single" w:sz="2" w:space="0" w:color="E3E3E3" w:frame="1"/>
+          <w:shd w:val="clear" w:color="auto" w:fill="FFFFFF"/>
+          <w:lang w:val="en-US"/>
+        </w:rPr>
+        <w:t>ModSecurity</w:t>
+      </w:r>
+      <w:r>
+        <w:rPr>
+          <w:rStyle w:val="lev"/>
+          <w:rFonts w:ascii="Montserrat" w:hAnsi="Montserrat" w:cs="Segoe UI"/>
+          <w:i/>
+          <w:iCs/>
+          <w:color w:val="0D0D0D"/>
+          <w:bdr w:val="single" w:sz="2" w:space="0" w:color="E3E3E3" w:frame="1"/>
+          <w:shd w:val="clear" w:color="auto" w:fill="FFFFFF"/>
+          <w:lang w:val="en-US"/>
+        </w:rPr>
+        <w:t>:</w:t>
+      </w:r>
+    </w:p>
+    <w:p>
+      <w:pPr>
+        <w:widowControl w:val="0"/>
+        <w:spacing w:line="240" w:lineRule="auto"/>
+        <w:ind w:left="360"/>
+        <w:rPr>
+          <w:rFonts w:ascii="Montserrat" w:eastAsia="Montserrat" w:hAnsi="Montserrat" w:cs="Montserrat"/>
+          <w:b/>
+          <w:bCs/>
+          <w:i/>
+          <w:iCs/>
+          <w:sz w:val="24"/>
+          <w:szCs w:val="24"/>
+          <w:lang w:val="en-US"/>
+        </w:rPr>
+      </w:pPr>
+      <w:r>
+        <w:rPr>
+          <w:rFonts w:ascii="Montserrat" w:eastAsia="Montserrat" w:hAnsi="Montserrat" w:cs="Montserrat"/>
+          <w:i/>
+          <w:iCs/>
+          <w:sz w:val="24"/>
+          <w:szCs w:val="24"/>
+          <w:lang w:val="en-US"/>
+        </w:rPr>
+        <w:t>Source :</w:t>
+      </w:r>
+      <w:r>
+        <w:rPr>
+          <w:rFonts w:ascii="Montserrat" w:eastAsia="Montserrat" w:hAnsi="Montserrat" w:cs="Montserrat"/>
+          <w:b/>
+          <w:bCs/>
+          <w:i/>
+          <w:iCs/>
+          <w:sz w:val="24"/>
+          <w:szCs w:val="24"/>
+          <w:lang w:val="en-US"/>
+        </w:rPr>
+        <w:t xml:space="preserve"> </w:t>
+      </w:r>
+      <w:r>
+        <w:rPr>
+          <w:rFonts w:ascii="Montserrat" w:eastAsia="Montserrat" w:hAnsi="Montserrat" w:cs="Montserrat"/>
+          <w:i/>
+          <w:iCs/>
+          <w:sz w:val="24"/>
+          <w:szCs w:val="24"/>
+          <w:lang w:val="en-US"/>
+        </w:rPr>
+        <w:t>https://docs.nevis.net/nevisproxy/Use-Cases-and-Best-Practices/ModSecurity-Configuration-Guide</w:t>
+      </w:r>
+      <w:r>
+        <w:rPr>
+          <w:rFonts w:ascii="Montserrat" w:eastAsia="Montserrat" w:hAnsi="Montserrat" w:cs="Montserrat"/>
+          <w:b/>
+          <w:bCs/>
+          <w:i/>
+          <w:iCs/>
+          <w:sz w:val="24"/>
+          <w:szCs w:val="24"/>
+          <w:lang w:val="en-US"/>
         </w:rPr>
         <w:br/>
       </w:r>
@@ -9975,8 +9686,682 @@
         <w:t>.</w:t>
       </w:r>
     </w:p>
+    <w:p>
+      <w:pPr>
+        <w:widowControl w:val="0"/>
+        <w:spacing w:line="240" w:lineRule="auto"/>
+        <w:ind w:left="720"/>
+        <w:rPr>
+          <w:rFonts w:ascii="Montserrat" w:eastAsia="Montserrat" w:hAnsi="Montserrat" w:cs="Montserrat"/>
+          <w:i/>
+          <w:iCs/>
+          <w:sz w:val="24"/>
+          <w:szCs w:val="24"/>
+        </w:rPr>
+      </w:pPr>
+    </w:p>
+    <w:p>
+      <w:pPr>
+        <w:widowControl w:val="0"/>
+        <w:spacing w:line="240" w:lineRule="auto"/>
+        <w:ind w:left="720"/>
+        <w:rPr>
+          <w:rFonts w:ascii="Montserrat" w:eastAsia="Montserrat" w:hAnsi="Montserrat" w:cs="Montserrat"/>
+          <w:i/>
+          <w:iCs/>
+          <w:sz w:val="24"/>
+          <w:szCs w:val="24"/>
+        </w:rPr>
+      </w:pPr>
+      <w:r>
+        <w:rPr>
+          <w:rFonts w:ascii="Montserrat" w:eastAsia="Montserrat" w:hAnsi="Montserrat" w:cs="Montserrat"/>
+          <w:i/>
+          <w:iCs/>
+          <w:sz w:val="24"/>
+          <w:szCs w:val="24"/>
+        </w:rPr>
+        <w:t>Le contrat</w:t>
+      </w:r>
+      <w:r>
+        <w:rPr>
+          <w:rFonts w:ascii="Montserrat" w:eastAsia="Montserrat" w:hAnsi="Montserrat" w:cs="Montserrat"/>
+          <w:i/>
+          <w:iCs/>
+          <w:sz w:val="24"/>
+          <w:szCs w:val="24"/>
+        </w:rPr>
+        <w:t xml:space="preserve"> de maintenance</w:t>
+      </w:r>
+      <w:r>
+        <w:rPr>
+          <w:rFonts w:ascii="Montserrat" w:eastAsia="Montserrat" w:hAnsi="Montserrat" w:cs="Montserrat"/>
+          <w:i/>
+          <w:iCs/>
+          <w:sz w:val="24"/>
+          <w:szCs w:val="24"/>
+        </w:rPr>
+        <w:t xml:space="preserve"> </w:t>
+      </w:r>
+      <w:r>
+        <w:rPr>
+          <w:rFonts w:ascii="Montserrat" w:eastAsia="Montserrat" w:hAnsi="Montserrat" w:cs="Montserrat"/>
+          <w:i/>
+          <w:iCs/>
+          <w:sz w:val="24"/>
+          <w:szCs w:val="24"/>
+        </w:rPr>
+        <w:t xml:space="preserve">du site web </w:t>
+      </w:r>
+      <w:r>
+        <w:rPr>
+          <w:rFonts w:ascii="Montserrat" w:eastAsia="Montserrat" w:hAnsi="Montserrat" w:cs="Montserrat"/>
+          <w:i/>
+          <w:iCs/>
+          <w:sz w:val="24"/>
+          <w:szCs w:val="24"/>
+        </w:rPr>
+        <w:t>définit les termes et conditi</w:t>
+      </w:r>
+      <w:r>
+        <w:rPr>
+          <w:rFonts w:ascii="Montserrat" w:eastAsia="Montserrat" w:hAnsi="Montserrat" w:cs="Montserrat"/>
+          <w:i/>
+          <w:iCs/>
+          <w:sz w:val="24"/>
+          <w:szCs w:val="24"/>
+        </w:rPr>
+        <w:t>ons sous lesquels le fournisseur de service</w:t>
+      </w:r>
+      <w:r>
+        <w:rPr>
+          <w:rFonts w:ascii="Montserrat" w:eastAsia="Montserrat" w:hAnsi="Montserrat" w:cs="Montserrat"/>
+          <w:i/>
+          <w:iCs/>
+          <w:sz w:val="24"/>
+          <w:szCs w:val="24"/>
+        </w:rPr>
+        <w:t xml:space="preserve"> s’engage à maintenir et à </w:t>
+      </w:r>
+      <w:r>
+        <w:rPr>
+          <w:rFonts w:ascii="Montserrat" w:eastAsia="Montserrat" w:hAnsi="Montserrat" w:cs="Montserrat"/>
+          <w:i/>
+          <w:iCs/>
+          <w:sz w:val="24"/>
+          <w:szCs w:val="24"/>
+        </w:rPr>
+        <w:t>supporter l’application</w:t>
+      </w:r>
+      <w:r>
+        <w:rPr>
+          <w:rFonts w:ascii="Montserrat" w:eastAsia="Montserrat" w:hAnsi="Montserrat" w:cs="Montserrat"/>
+          <w:i/>
+          <w:iCs/>
+          <w:sz w:val="24"/>
+          <w:szCs w:val="24"/>
+        </w:rPr>
+        <w:t xml:space="preserve"> pour le client.</w:t>
+      </w:r>
+    </w:p>
+    <w:p>
+      <w:pPr>
+        <w:widowControl w:val="0"/>
+        <w:spacing w:line="240" w:lineRule="auto"/>
+        <w:ind w:left="720"/>
+        <w:rPr>
+          <w:rFonts w:ascii="Montserrat" w:eastAsia="Montserrat" w:hAnsi="Montserrat" w:cs="Montserrat"/>
+          <w:i/>
+          <w:iCs/>
+          <w:sz w:val="24"/>
+          <w:szCs w:val="24"/>
+        </w:rPr>
+      </w:pPr>
+      <w:r>
+        <w:rPr>
+          <w:rFonts w:ascii="Montserrat" w:eastAsia="Montserrat" w:hAnsi="Montserrat" w:cs="Montserrat"/>
+          <w:i/>
+          <w:iCs/>
+          <w:sz w:val="24"/>
+          <w:szCs w:val="24"/>
+        </w:rPr>
+        <w:t xml:space="preserve">La rédaction de </w:t>
+      </w:r>
+      <w:r>
+        <w:rPr>
+          <w:rFonts w:ascii="Montserrat" w:eastAsia="Montserrat" w:hAnsi="Montserrat" w:cs="Montserrat"/>
+          <w:i/>
+          <w:iCs/>
+          <w:sz w:val="24"/>
+          <w:szCs w:val="24"/>
+        </w:rPr>
+        <w:t>c</w:t>
+      </w:r>
+      <w:r>
+        <w:rPr>
+          <w:rFonts w:ascii="Montserrat" w:eastAsia="Montserrat" w:hAnsi="Montserrat" w:cs="Montserrat"/>
+          <w:i/>
+          <w:iCs/>
+          <w:sz w:val="24"/>
+          <w:szCs w:val="24"/>
+        </w:rPr>
+        <w:t xml:space="preserve">e contrat </w:t>
+      </w:r>
+      <w:r>
+        <w:rPr>
+          <w:rFonts w:ascii="Montserrat" w:eastAsia="Montserrat" w:hAnsi="Montserrat" w:cs="Montserrat"/>
+          <w:i/>
+          <w:iCs/>
+          <w:sz w:val="24"/>
+          <w:szCs w:val="24"/>
+        </w:rPr>
+        <w:t xml:space="preserve">est </w:t>
+      </w:r>
+      <w:r>
+        <w:rPr>
+          <w:rFonts w:ascii="Montserrat" w:eastAsia="Montserrat" w:hAnsi="Montserrat" w:cs="Montserrat"/>
+          <w:i/>
+          <w:iCs/>
+          <w:sz w:val="24"/>
+          <w:szCs w:val="24"/>
+        </w:rPr>
+        <w:t>basée</w:t>
+      </w:r>
+      <w:r>
+        <w:rPr>
+          <w:rFonts w:ascii="Montserrat" w:eastAsia="Montserrat" w:hAnsi="Montserrat" w:cs="Montserrat"/>
+          <w:i/>
+          <w:iCs/>
+          <w:sz w:val="24"/>
+          <w:szCs w:val="24"/>
+        </w:rPr>
+        <w:t xml:space="preserve"> sur les points essentiels suivent</w:t>
+      </w:r>
+      <w:r>
+        <w:rPr>
+          <w:rFonts w:ascii="Montserrat" w:eastAsia="Montserrat" w:hAnsi="Montserrat" w:cs="Montserrat"/>
+          <w:i/>
+          <w:iCs/>
+          <w:sz w:val="24"/>
+          <w:szCs w:val="24"/>
+        </w:rPr>
+        <w:t> :</w:t>
+      </w:r>
+      <w:r>
+        <w:rPr>
+          <w:rFonts w:ascii="Montserrat" w:eastAsia="Montserrat" w:hAnsi="Montserrat" w:cs="Montserrat"/>
+          <w:i/>
+          <w:iCs/>
+          <w:sz w:val="24"/>
+          <w:szCs w:val="24"/>
+        </w:rPr>
+        <w:t xml:space="preserve"> </w:t>
+      </w:r>
+    </w:p>
+    <w:p>
+      <w:pPr>
+        <w:widowControl w:val="0"/>
+        <w:spacing w:line="240" w:lineRule="auto"/>
+        <w:ind w:left="720"/>
+        <w:rPr>
+          <w:rFonts w:ascii="Montserrat" w:eastAsia="Montserrat" w:hAnsi="Montserrat" w:cs="Montserrat"/>
+          <w:i/>
+          <w:iCs/>
+          <w:sz w:val="24"/>
+          <w:szCs w:val="24"/>
+        </w:rPr>
+      </w:pPr>
+    </w:p>
+    <w:p>
+      <w:pPr>
+        <w:pStyle w:val="Paragraphedeliste"/>
+        <w:widowControl w:val="0"/>
+        <w:numPr>
+          <w:ilvl w:val="0"/>
+          <w:numId w:val="21"/>
+        </w:numPr>
+        <w:spacing w:line="240" w:lineRule="auto"/>
+        <w:rPr>
+          <w:rFonts w:ascii="Montserrat" w:eastAsia="Montserrat" w:hAnsi="Montserrat" w:cs="Montserrat"/>
+          <w:sz w:val="24"/>
+          <w:szCs w:val="24"/>
+        </w:rPr>
+      </w:pPr>
+      <w:r>
+        <w:rPr>
+          <w:rFonts w:ascii="Montserrat" w:eastAsia="Montserrat" w:hAnsi="Montserrat" w:cs="Montserrat"/>
+          <w:sz w:val="24"/>
+          <w:szCs w:val="24"/>
+        </w:rPr>
+        <w:t>Objectif du contrat</w:t>
+      </w:r>
+    </w:p>
+    <w:p>
+      <w:pPr>
+        <w:pStyle w:val="Paragraphedeliste"/>
+        <w:widowControl w:val="0"/>
+        <w:numPr>
+          <w:ilvl w:val="0"/>
+          <w:numId w:val="21"/>
+        </w:numPr>
+        <w:spacing w:line="240" w:lineRule="auto"/>
+        <w:rPr>
+          <w:rFonts w:ascii="Montserrat" w:eastAsia="Montserrat" w:hAnsi="Montserrat" w:cs="Montserrat"/>
+          <w:sz w:val="24"/>
+          <w:szCs w:val="24"/>
+        </w:rPr>
+      </w:pPr>
+      <w:r>
+        <w:rPr>
+          <w:rFonts w:ascii="Montserrat" w:eastAsia="Montserrat" w:hAnsi="Montserrat" w:cs="Montserrat"/>
+          <w:sz w:val="24"/>
+          <w:szCs w:val="24"/>
+        </w:rPr>
+        <w:t>Le type de maintenance</w:t>
+      </w:r>
+    </w:p>
+    <w:p>
+      <w:pPr>
+        <w:pStyle w:val="Paragraphedeliste"/>
+        <w:widowControl w:val="0"/>
+        <w:numPr>
+          <w:ilvl w:val="0"/>
+          <w:numId w:val="21"/>
+        </w:numPr>
+        <w:spacing w:line="240" w:lineRule="auto"/>
+        <w:rPr>
+          <w:rFonts w:ascii="Montserrat" w:eastAsia="Montserrat" w:hAnsi="Montserrat" w:cs="Montserrat"/>
+          <w:sz w:val="24"/>
+          <w:szCs w:val="24"/>
+        </w:rPr>
+      </w:pPr>
+      <w:r>
+        <w:rPr>
+          <w:rFonts w:ascii="Montserrat" w:eastAsia="Montserrat" w:hAnsi="Montserrat" w:cs="Montserrat"/>
+          <w:sz w:val="24"/>
+          <w:szCs w:val="24"/>
+        </w:rPr>
+        <w:t>P</w:t>
+      </w:r>
+      <w:r>
+        <w:rPr>
+          <w:rFonts w:ascii="Montserrat" w:eastAsia="Montserrat" w:hAnsi="Montserrat" w:cs="Montserrat"/>
+          <w:sz w:val="24"/>
+          <w:szCs w:val="24"/>
+        </w:rPr>
+        <w:t>érim</w:t>
+      </w:r>
+      <w:r>
+        <w:rPr>
+          <w:rFonts w:ascii="Montserrat" w:eastAsia="Montserrat" w:hAnsi="Montserrat" w:cs="Montserrat"/>
+          <w:sz w:val="24"/>
+          <w:szCs w:val="24"/>
+        </w:rPr>
+        <w:t>è</w:t>
+      </w:r>
+      <w:r>
+        <w:rPr>
+          <w:rFonts w:ascii="Montserrat" w:eastAsia="Montserrat" w:hAnsi="Montserrat" w:cs="Montserrat"/>
+          <w:sz w:val="24"/>
+          <w:szCs w:val="24"/>
+        </w:rPr>
+        <w:t>tre</w:t>
+      </w:r>
+      <w:r>
+        <w:rPr>
+          <w:rFonts w:ascii="Montserrat" w:eastAsia="Montserrat" w:hAnsi="Montserrat" w:cs="Montserrat"/>
+          <w:sz w:val="24"/>
+          <w:szCs w:val="24"/>
+        </w:rPr>
+        <w:t xml:space="preserve"> de services</w:t>
+      </w:r>
+    </w:p>
+    <w:p>
+      <w:pPr>
+        <w:pStyle w:val="Paragraphedeliste"/>
+        <w:widowControl w:val="0"/>
+        <w:numPr>
+          <w:ilvl w:val="0"/>
+          <w:numId w:val="21"/>
+        </w:numPr>
+        <w:spacing w:line="240" w:lineRule="auto"/>
+        <w:rPr>
+          <w:rFonts w:ascii="Montserrat" w:eastAsia="Montserrat" w:hAnsi="Montserrat" w:cs="Montserrat"/>
+          <w:sz w:val="24"/>
+          <w:szCs w:val="24"/>
+        </w:rPr>
+      </w:pPr>
+      <w:r>
+        <w:rPr>
+          <w:rFonts w:ascii="Montserrat" w:eastAsia="Montserrat" w:hAnsi="Montserrat" w:cs="Montserrat"/>
+          <w:sz w:val="24"/>
+          <w:szCs w:val="24"/>
+        </w:rPr>
+        <w:lastRenderedPageBreak/>
+        <w:t>Niveaux de service</w:t>
+      </w:r>
+    </w:p>
+    <w:p>
+      <w:pPr>
+        <w:pStyle w:val="Paragraphedeliste"/>
+        <w:widowControl w:val="0"/>
+        <w:numPr>
+          <w:ilvl w:val="0"/>
+          <w:numId w:val="21"/>
+        </w:numPr>
+        <w:spacing w:line="240" w:lineRule="auto"/>
+        <w:rPr>
+          <w:rFonts w:ascii="Montserrat" w:eastAsia="Montserrat" w:hAnsi="Montserrat" w:cs="Montserrat"/>
+          <w:sz w:val="24"/>
+          <w:szCs w:val="24"/>
+        </w:rPr>
+      </w:pPr>
+      <w:r>
+        <w:rPr>
+          <w:rFonts w:ascii="Montserrat" w:eastAsia="Montserrat" w:hAnsi="Montserrat" w:cs="Montserrat"/>
+          <w:sz w:val="24"/>
+          <w:szCs w:val="24"/>
+        </w:rPr>
+        <w:t>Les conditions financières</w:t>
+      </w:r>
+    </w:p>
+    <w:p>
+      <w:pPr>
+        <w:pStyle w:val="Paragraphedeliste"/>
+        <w:widowControl w:val="0"/>
+        <w:numPr>
+          <w:ilvl w:val="0"/>
+          <w:numId w:val="21"/>
+        </w:numPr>
+        <w:spacing w:line="240" w:lineRule="auto"/>
+        <w:rPr>
+          <w:rFonts w:ascii="Montserrat" w:eastAsia="Montserrat" w:hAnsi="Montserrat" w:cs="Montserrat"/>
+          <w:sz w:val="24"/>
+          <w:szCs w:val="24"/>
+        </w:rPr>
+      </w:pPr>
+      <w:r>
+        <w:rPr>
+          <w:rFonts w:ascii="Montserrat" w:eastAsia="Montserrat" w:hAnsi="Montserrat" w:cs="Montserrat"/>
+          <w:sz w:val="24"/>
+          <w:szCs w:val="24"/>
+        </w:rPr>
+        <w:t xml:space="preserve">La durée et la </w:t>
+      </w:r>
+      <w:r>
+        <w:rPr>
+          <w:rFonts w:ascii="Montserrat" w:eastAsia="Montserrat" w:hAnsi="Montserrat" w:cs="Montserrat"/>
+          <w:sz w:val="24"/>
+          <w:szCs w:val="24"/>
+        </w:rPr>
+        <w:t>résiliation</w:t>
+      </w:r>
+    </w:p>
+    <w:p>
+      <w:pPr>
+        <w:pStyle w:val="Paragraphedeliste"/>
+        <w:widowControl w:val="0"/>
+        <w:numPr>
+          <w:ilvl w:val="0"/>
+          <w:numId w:val="21"/>
+        </w:numPr>
+        <w:spacing w:line="240" w:lineRule="auto"/>
+        <w:rPr>
+          <w:rFonts w:ascii="Montserrat" w:eastAsia="Montserrat" w:hAnsi="Montserrat" w:cs="Montserrat"/>
+          <w:sz w:val="24"/>
+          <w:szCs w:val="24"/>
+        </w:rPr>
+      </w:pPr>
+      <w:r>
+        <w:rPr>
+          <w:rFonts w:ascii="Montserrat" w:eastAsia="Montserrat" w:hAnsi="Montserrat" w:cs="Montserrat"/>
+          <w:sz w:val="24"/>
+          <w:szCs w:val="24"/>
+        </w:rPr>
+        <w:t xml:space="preserve">Obligatoire des parties </w:t>
+      </w:r>
+    </w:p>
+    <w:p>
+      <w:pPr>
+        <w:pStyle w:val="Paragraphedeliste"/>
+        <w:widowControl w:val="0"/>
+        <w:numPr>
+          <w:ilvl w:val="0"/>
+          <w:numId w:val="21"/>
+        </w:numPr>
+        <w:spacing w:line="240" w:lineRule="auto"/>
+        <w:rPr>
+          <w:rFonts w:ascii="Montserrat" w:eastAsia="Montserrat" w:hAnsi="Montserrat" w:cs="Montserrat"/>
+          <w:sz w:val="24"/>
+          <w:szCs w:val="24"/>
+        </w:rPr>
+      </w:pPr>
+      <w:r>
+        <w:rPr>
+          <w:rFonts w:ascii="Montserrat" w:eastAsia="Montserrat" w:hAnsi="Montserrat" w:cs="Montserrat"/>
+          <w:sz w:val="24"/>
+          <w:szCs w:val="24"/>
+        </w:rPr>
+        <w:t>Propri</w:t>
+      </w:r>
+      <w:r>
+        <w:rPr>
+          <w:rFonts w:ascii="Montserrat" w:eastAsia="Montserrat" w:hAnsi="Montserrat" w:cs="Montserrat"/>
+          <w:sz w:val="24"/>
+          <w:szCs w:val="24"/>
+        </w:rPr>
+        <w:t>été intellectuelle</w:t>
+      </w:r>
+    </w:p>
+    <w:p>
+      <w:pPr>
+        <w:pStyle w:val="Paragraphedeliste"/>
+        <w:widowControl w:val="0"/>
+        <w:numPr>
+          <w:ilvl w:val="0"/>
+          <w:numId w:val="21"/>
+        </w:numPr>
+        <w:spacing w:line="240" w:lineRule="auto"/>
+        <w:rPr>
+          <w:rFonts w:ascii="Montserrat" w:eastAsia="Montserrat" w:hAnsi="Montserrat" w:cs="Montserrat"/>
+          <w:sz w:val="24"/>
+          <w:szCs w:val="24"/>
+        </w:rPr>
+      </w:pPr>
+      <w:r>
+        <w:rPr>
+          <w:rFonts w:ascii="Montserrat" w:eastAsia="Montserrat" w:hAnsi="Montserrat" w:cs="Montserrat"/>
+          <w:sz w:val="24"/>
+          <w:szCs w:val="24"/>
+        </w:rPr>
+        <w:t>Gestion de modification</w:t>
+      </w:r>
+    </w:p>
+    <w:p>
+      <w:pPr>
+        <w:pStyle w:val="Paragraphedeliste"/>
+        <w:widowControl w:val="0"/>
+        <w:numPr>
+          <w:ilvl w:val="0"/>
+          <w:numId w:val="21"/>
+        </w:numPr>
+        <w:spacing w:line="240" w:lineRule="auto"/>
+        <w:rPr>
+          <w:rFonts w:ascii="Montserrat" w:eastAsia="Montserrat" w:hAnsi="Montserrat" w:cs="Montserrat"/>
+          <w:sz w:val="24"/>
+          <w:szCs w:val="24"/>
+        </w:rPr>
+      </w:pPr>
+      <w:r>
+        <w:rPr>
+          <w:rFonts w:ascii="Montserrat" w:eastAsia="Montserrat" w:hAnsi="Montserrat" w:cs="Montserrat"/>
+          <w:sz w:val="24"/>
+          <w:szCs w:val="24"/>
+        </w:rPr>
+        <w:t>Confidentialité et sécurité</w:t>
+      </w:r>
+    </w:p>
+    <w:p>
+      <w:pPr>
+        <w:pStyle w:val="Paragraphedeliste"/>
+        <w:widowControl w:val="0"/>
+        <w:numPr>
+          <w:ilvl w:val="0"/>
+          <w:numId w:val="21"/>
+        </w:numPr>
+        <w:spacing w:line="240" w:lineRule="auto"/>
+        <w:rPr>
+          <w:rFonts w:ascii="Montserrat" w:eastAsia="Montserrat" w:hAnsi="Montserrat" w:cs="Montserrat"/>
+          <w:sz w:val="24"/>
+          <w:szCs w:val="24"/>
+        </w:rPr>
+      </w:pPr>
+      <w:r>
+        <w:rPr>
+          <w:rFonts w:ascii="Montserrat" w:eastAsia="Montserrat" w:hAnsi="Montserrat" w:cs="Montserrat"/>
+          <w:sz w:val="24"/>
+          <w:szCs w:val="24"/>
+        </w:rPr>
+        <w:t>La gestion des incidents</w:t>
+      </w:r>
+    </w:p>
+    <w:p>
+      <w:pPr>
+        <w:pStyle w:val="Paragraphedeliste"/>
+        <w:widowControl w:val="0"/>
+        <w:numPr>
+          <w:ilvl w:val="0"/>
+          <w:numId w:val="21"/>
+        </w:numPr>
+        <w:spacing w:line="240" w:lineRule="auto"/>
+        <w:rPr>
+          <w:rFonts w:ascii="Montserrat" w:eastAsia="Montserrat" w:hAnsi="Montserrat" w:cs="Montserrat"/>
+          <w:sz w:val="24"/>
+          <w:szCs w:val="24"/>
+        </w:rPr>
+      </w:pPr>
+      <w:r>
+        <w:rPr>
+          <w:rFonts w:ascii="Montserrat" w:eastAsia="Montserrat" w:hAnsi="Montserrat" w:cs="Montserrat"/>
+          <w:sz w:val="24"/>
+          <w:szCs w:val="24"/>
+        </w:rPr>
+        <w:t>La formation de docu</w:t>
+      </w:r>
+      <w:r>
+        <w:rPr>
+          <w:rFonts w:ascii="Montserrat" w:eastAsia="Montserrat" w:hAnsi="Montserrat" w:cs="Montserrat"/>
+          <w:sz w:val="24"/>
+          <w:szCs w:val="24"/>
+        </w:rPr>
+        <w:t>mentation</w:t>
+      </w:r>
+    </w:p>
+    <w:p>
+      <w:pPr>
+        <w:pStyle w:val="Paragraphedeliste"/>
+        <w:widowControl w:val="0"/>
+        <w:numPr>
+          <w:ilvl w:val="0"/>
+          <w:numId w:val="21"/>
+        </w:numPr>
+        <w:spacing w:line="240" w:lineRule="auto"/>
+        <w:rPr>
+          <w:rFonts w:ascii="Montserrat" w:eastAsia="Montserrat" w:hAnsi="Montserrat" w:cs="Montserrat"/>
+          <w:sz w:val="24"/>
+          <w:szCs w:val="24"/>
+        </w:rPr>
+      </w:pPr>
+      <w:r>
+        <w:rPr>
+          <w:rFonts w:ascii="Montserrat" w:eastAsia="Montserrat" w:hAnsi="Montserrat" w:cs="Montserrat"/>
+          <w:sz w:val="24"/>
+          <w:szCs w:val="24"/>
+        </w:rPr>
+        <w:t>La résolution de litige</w:t>
+      </w:r>
+    </w:p>
+    <w:p>
+      <w:pPr>
+        <w:pStyle w:val="Paragraphedeliste"/>
+        <w:widowControl w:val="0"/>
+        <w:numPr>
+          <w:ilvl w:val="0"/>
+          <w:numId w:val="21"/>
+        </w:numPr>
+        <w:spacing w:line="240" w:lineRule="auto"/>
+        <w:rPr>
+          <w:rFonts w:ascii="Montserrat" w:eastAsia="Montserrat" w:hAnsi="Montserrat" w:cs="Montserrat"/>
+          <w:sz w:val="24"/>
+          <w:szCs w:val="24"/>
+        </w:rPr>
+      </w:pPr>
+      <w:r>
+        <w:rPr>
+          <w:rFonts w:ascii="Montserrat" w:eastAsia="Montserrat" w:hAnsi="Montserrat" w:cs="Montserrat"/>
+          <w:sz w:val="24"/>
+          <w:szCs w:val="24"/>
+        </w:rPr>
+        <w:t>La limitation de la responsabilité</w:t>
+      </w:r>
+    </w:p>
+    <w:p>
+      <w:pPr>
+        <w:pStyle w:val="Paragraphedeliste"/>
+        <w:widowControl w:val="0"/>
+        <w:numPr>
+          <w:ilvl w:val="0"/>
+          <w:numId w:val="21"/>
+        </w:numPr>
+        <w:spacing w:line="240" w:lineRule="auto"/>
+        <w:rPr>
+          <w:rFonts w:ascii="Montserrat" w:eastAsia="Montserrat" w:hAnsi="Montserrat" w:cs="Montserrat"/>
+          <w:sz w:val="24"/>
+          <w:szCs w:val="24"/>
+        </w:rPr>
+      </w:pPr>
+      <w:r>
+        <w:rPr>
+          <w:rFonts w:ascii="Montserrat" w:eastAsia="Montserrat" w:hAnsi="Montserrat" w:cs="Montserrat"/>
+          <w:sz w:val="24"/>
+          <w:szCs w:val="24"/>
+        </w:rPr>
+        <w:t>A</w:t>
+      </w:r>
+      <w:r>
+        <w:rPr>
+          <w:rFonts w:ascii="Montserrat" w:eastAsia="Montserrat" w:hAnsi="Montserrat" w:cs="Montserrat"/>
+          <w:sz w:val="24"/>
+          <w:szCs w:val="24"/>
+        </w:rPr>
+        <w:t>ss</w:t>
+      </w:r>
+      <w:r>
+        <w:rPr>
+          <w:rFonts w:ascii="Montserrat" w:eastAsia="Montserrat" w:hAnsi="Montserrat" w:cs="Montserrat"/>
+          <w:sz w:val="24"/>
+          <w:szCs w:val="24"/>
+        </w:rPr>
+        <w:t>urance de qualité</w:t>
+      </w:r>
+    </w:p>
+    <w:p>
+      <w:pPr>
+        <w:pStyle w:val="Paragraphedeliste"/>
+        <w:widowControl w:val="0"/>
+        <w:spacing w:line="240" w:lineRule="auto"/>
+        <w:ind w:left="1440"/>
+        <w:rPr>
+          <w:rFonts w:ascii="Montserrat" w:eastAsia="Montserrat" w:hAnsi="Montserrat" w:cs="Montserrat"/>
+          <w:b/>
+          <w:bCs/>
+          <w:sz w:val="24"/>
+          <w:szCs w:val="24"/>
+        </w:rPr>
+      </w:pPr>
+    </w:p>
     <w:sectPr>
-      <w:headerReference w:type="default" r:id="rId8"/>
+      <w:headerReference w:type="default" r:id="rId7"/>
       <w:pgSz w:w="16834" w:h="11909" w:orient="landscape"/>
       <w:pgMar w:top="1440" w:right="1440" w:bottom="1440" w:left="1440" w:header="720" w:footer="720" w:gutter="0"/>
       <w:pgNumType w:start="1"/>
@@ -11531,6 +11916,119 @@
     </w:lvl>
   </w:abstractNum>
   <w:abstractNum w:abstractNumId="14" w15:restartNumberingAfterBreak="0">
+    <w:nsid w:val="4A6847BD"/>
+    <w:multiLevelType w:val="hybridMultilevel"/>
+    <w:tmpl w:val="BB821870"/>
+    <w:lvl w:ilvl="0" w:tplc="040C000D">
+      <w:start w:val="1"/>
+      <w:numFmt w:val="bullet"/>
+      <w:lvlText w:val=""/>
+      <w:lvlJc w:val="left"/>
+      <w:pPr>
+        <w:ind w:left="1440" w:hanging="360"/>
+      </w:pPr>
+      <w:rPr>
+        <w:rFonts w:ascii="Wingdings" w:hAnsi="Wingdings" w:hint="default"/>
+      </w:rPr>
+    </w:lvl>
+    <w:lvl w:ilvl="1" w:tplc="040C0003" w:tentative="1">
+      <w:start w:val="1"/>
+      <w:numFmt w:val="bullet"/>
+      <w:lvlText w:val="o"/>
+      <w:lvlJc w:val="left"/>
+      <w:pPr>
+        <w:ind w:left="2160" w:hanging="360"/>
+      </w:pPr>
+      <w:rPr>
+        <w:rFonts w:ascii="Courier New" w:hAnsi="Courier New" w:cs="Courier New" w:hint="default"/>
+      </w:rPr>
+    </w:lvl>
+    <w:lvl w:ilvl="2" w:tplc="040C0005" w:tentative="1">
+      <w:start w:val="1"/>
+      <w:numFmt w:val="bullet"/>
+      <w:lvlText w:val=""/>
+      <w:lvlJc w:val="left"/>
+      <w:pPr>
+        <w:ind w:left="2880" w:hanging="360"/>
+      </w:pPr>
+      <w:rPr>
+        <w:rFonts w:ascii="Wingdings" w:hAnsi="Wingdings" w:hint="default"/>
+      </w:rPr>
+    </w:lvl>
+    <w:lvl w:ilvl="3" w:tplc="040C0001" w:tentative="1">
+      <w:start w:val="1"/>
+      <w:numFmt w:val="bullet"/>
+      <w:lvlText w:val=""/>
+      <w:lvlJc w:val="left"/>
+      <w:pPr>
+        <w:ind w:left="3600" w:hanging="360"/>
+      </w:pPr>
+      <w:rPr>
+        <w:rFonts w:ascii="Symbol" w:hAnsi="Symbol" w:hint="default"/>
+      </w:rPr>
+    </w:lvl>
+    <w:lvl w:ilvl="4" w:tplc="040C0003" w:tentative="1">
+      <w:start w:val="1"/>
+      <w:numFmt w:val="bullet"/>
+      <w:lvlText w:val="o"/>
+      <w:lvlJc w:val="left"/>
+      <w:pPr>
+        <w:ind w:left="4320" w:hanging="360"/>
+      </w:pPr>
+      <w:rPr>
+        <w:rFonts w:ascii="Courier New" w:hAnsi="Courier New" w:cs="Courier New" w:hint="default"/>
+      </w:rPr>
+    </w:lvl>
+    <w:lvl w:ilvl="5" w:tplc="040C0005" w:tentative="1">
+      <w:start w:val="1"/>
+      <w:numFmt w:val="bullet"/>
+      <w:lvlText w:val=""/>
+      <w:lvlJc w:val="left"/>
+      <w:pPr>
+        <w:ind w:left="5040" w:hanging="360"/>
+      </w:pPr>
+      <w:rPr>
+        <w:rFonts w:ascii="Wingdings" w:hAnsi="Wingdings" w:hint="default"/>
+      </w:rPr>
+    </w:lvl>
+    <w:lvl w:ilvl="6" w:tplc="040C0001" w:tentative="1">
+      <w:start w:val="1"/>
+      <w:numFmt w:val="bullet"/>
+      <w:lvlText w:val=""/>
+      <w:lvlJc w:val="left"/>
+      <w:pPr>
+        <w:ind w:left="5760" w:hanging="360"/>
+      </w:pPr>
+      <w:rPr>
+        <w:rFonts w:ascii="Symbol" w:hAnsi="Symbol" w:hint="default"/>
+      </w:rPr>
+    </w:lvl>
+    <w:lvl w:ilvl="7" w:tplc="040C0003" w:tentative="1">
+      <w:start w:val="1"/>
+      <w:numFmt w:val="bullet"/>
+      <w:lvlText w:val="o"/>
+      <w:lvlJc w:val="left"/>
+      <w:pPr>
+        <w:ind w:left="6480" w:hanging="360"/>
+      </w:pPr>
+      <w:rPr>
+        <w:rFonts w:ascii="Courier New" w:hAnsi="Courier New" w:cs="Courier New" w:hint="default"/>
+      </w:rPr>
+    </w:lvl>
+    <w:lvl w:ilvl="8" w:tplc="040C0005" w:tentative="1">
+      <w:start w:val="1"/>
+      <w:numFmt w:val="bullet"/>
+      <w:lvlText w:val=""/>
+      <w:lvlJc w:val="left"/>
+      <w:pPr>
+        <w:ind w:left="7200" w:hanging="360"/>
+      </w:pPr>
+      <w:rPr>
+        <w:rFonts w:ascii="Wingdings" w:hAnsi="Wingdings" w:hint="default"/>
+      </w:rPr>
+    </w:lvl>
+  </w:abstractNum>
+  <w:abstractNum w:abstractNumId="15" w15:restartNumberingAfterBreak="0">
     <w:nsid w:val="51EF78B3"/>
     <w:multiLevelType w:val="hybridMultilevel"/>
     <w:tmpl w:val="6F36D318"/>
@@ -11619,7 +12117,7 @@
       </w:pPr>
     </w:lvl>
   </w:abstractNum>
-  <w:abstractNum w:abstractNumId="15" w15:restartNumberingAfterBreak="0">
+  <w:abstractNum w:abstractNumId="16" w15:restartNumberingAfterBreak="0">
     <w:nsid w:val="54411923"/>
     <w:multiLevelType w:val="hybridMultilevel"/>
     <w:tmpl w:val="9A56700E"/>
@@ -11708,7 +12206,7 @@
       </w:pPr>
     </w:lvl>
   </w:abstractNum>
-  <w:abstractNum w:abstractNumId="16" w15:restartNumberingAfterBreak="0">
+  <w:abstractNum w:abstractNumId="17" w15:restartNumberingAfterBreak="0">
     <w:nsid w:val="619D0B7E"/>
     <w:multiLevelType w:val="multilevel"/>
     <w:tmpl w:val="2A4E571E"/>
@@ -11821,7 +12319,7 @@
       </w:rPr>
     </w:lvl>
   </w:abstractNum>
-  <w:abstractNum w:abstractNumId="17" w15:restartNumberingAfterBreak="0">
+  <w:abstractNum w:abstractNumId="18" w15:restartNumberingAfterBreak="0">
     <w:nsid w:val="6F625275"/>
     <w:multiLevelType w:val="hybridMultilevel"/>
     <w:tmpl w:val="1CD09B74"/>
@@ -11910,7 +12408,7 @@
       </w:pPr>
     </w:lvl>
   </w:abstractNum>
-  <w:abstractNum w:abstractNumId="18" w15:restartNumberingAfterBreak="0">
+  <w:abstractNum w:abstractNumId="19" w15:restartNumberingAfterBreak="0">
     <w:nsid w:val="74B636DC"/>
     <w:multiLevelType w:val="multilevel"/>
     <w:tmpl w:val="AB0C87A8"/>
@@ -12023,7 +12521,7 @@
       </w:rPr>
     </w:lvl>
   </w:abstractNum>
-  <w:abstractNum w:abstractNumId="19" w15:restartNumberingAfterBreak="0">
+  <w:abstractNum w:abstractNumId="20" w15:restartNumberingAfterBreak="0">
     <w:nsid w:val="763C3DAA"/>
     <w:multiLevelType w:val="hybridMultilevel"/>
     <w:tmpl w:val="85662EE6"/>
@@ -12116,13 +12614,13 @@
     <w:abstractNumId w:val="6"/>
   </w:num>
   <w:num w:numId="2" w16cid:durableId="1450540141">
-    <w:abstractNumId w:val="16"/>
+    <w:abstractNumId w:val="17"/>
   </w:num>
   <w:num w:numId="3" w16cid:durableId="1767339207">
     <w:abstractNumId w:val="13"/>
   </w:num>
   <w:num w:numId="4" w16cid:durableId="641277747">
-    <w:abstractNumId w:val="18"/>
+    <w:abstractNumId w:val="19"/>
   </w:num>
   <w:num w:numId="5" w16cid:durableId="1621301045">
     <w:abstractNumId w:val="3"/>
@@ -12143,10 +12641,10 @@
     <w:abstractNumId w:val="7"/>
   </w:num>
   <w:num w:numId="11" w16cid:durableId="673075533">
-    <w:abstractNumId w:val="14"/>
+    <w:abstractNumId w:val="15"/>
   </w:num>
   <w:num w:numId="12" w16cid:durableId="1457020075">
-    <w:abstractNumId w:val="15"/>
+    <w:abstractNumId w:val="16"/>
   </w:num>
   <w:num w:numId="13" w16cid:durableId="2101179323">
     <w:abstractNumId w:val="0"/>
@@ -12155,10 +12653,10 @@
     <w:abstractNumId w:val="10"/>
   </w:num>
   <w:num w:numId="15" w16cid:durableId="984973020">
-    <w:abstractNumId w:val="17"/>
+    <w:abstractNumId w:val="18"/>
   </w:num>
   <w:num w:numId="16" w16cid:durableId="529493487">
-    <w:abstractNumId w:val="19"/>
+    <w:abstractNumId w:val="20"/>
   </w:num>
   <w:num w:numId="17" w16cid:durableId="110561382">
     <w:abstractNumId w:val="8"/>
@@ -12171,6 +12669,9 @@
   </w:num>
   <w:num w:numId="20" w16cid:durableId="778110400">
     <w:abstractNumId w:val="5"/>
+  </w:num>
+  <w:num w:numId="21" w16cid:durableId="445084401">
+    <w:abstractNumId w:val="14"/>
   </w:num>
 </w:numbering>
 </file>

</xml_diff>